<commit_message>
Revised WT and slides after Zambia field test
Revised WT and slides after Zambia field test
</commit_message>
<xml_diff>
--- a/training/English (en)/Refinement and Publication Training [R&P]/Proofreading/Proofreading WALKTHROUGH.docx
+++ b/training/English (en)/Refinement and Publication Training [R&P]/Proofreading/Proofreading WALKTHROUGH.docx
@@ -196,7 +196,7 @@
           <w:sz w:val="24"/>
           <w:szCs w:val="24"/>
         </w:rPr>
-        <w:t>45</w:t>
+        <w:br/>
       </w:r>
       <w:r>
         <w:rPr>
@@ -208,6 +208,18 @@
           <w:sz w:val="24"/>
           <w:szCs w:val="24"/>
         </w:rPr>
+        <w:t>45</w:t>
+      </w:r>
+      <w:r>
+        <w:rPr>
+          <w:rStyle w:val="normaltextrun"/>
+          <w:rFonts w:ascii="Arial" w:eastAsia="MS Mincho" w:hAnsi="Arial" w:cs="Arial"/>
+          <w:i/>
+          <w:iCs/>
+          <w:color w:val="000000"/>
+          <w:sz w:val="24"/>
+          <w:szCs w:val="24"/>
+        </w:rPr>
         <w:t xml:space="preserve"> min.) </w:t>
       </w:r>
     </w:p>
@@ -559,47 +571,57 @@
           <w:sz w:val="24"/>
           <w:szCs w:val="24"/>
         </w:rPr>
-        <w:t xml:space="preserve"> Guide, </w:t>
-      </w:r>
-      <w:r>
-        <w:rPr>
-          <w:rFonts w:ascii="Arial" w:eastAsia="Times New Roman" w:hAnsi="Arial" w:cs="Arial"/>
-          <w:i/>
-          <w:iCs/>
-          <w:sz w:val="24"/>
-          <w:szCs w:val="24"/>
-        </w:rPr>
-        <w:t>C</w:t>
-      </w:r>
-      <w:r>
-        <w:rPr>
-          <w:rFonts w:ascii="Arial" w:eastAsia="Times New Roman" w:hAnsi="Arial" w:cs="Arial"/>
-          <w:i/>
-          <w:iCs/>
-          <w:sz w:val="24"/>
-          <w:szCs w:val="24"/>
-        </w:rPr>
-        <w:t xml:space="preserve">onsistency </w:t>
-      </w:r>
-      <w:r>
-        <w:rPr>
-          <w:rFonts w:ascii="Arial" w:eastAsia="Times New Roman" w:hAnsi="Arial" w:cs="Arial"/>
-          <w:i/>
-          <w:iCs/>
-          <w:sz w:val="24"/>
-          <w:szCs w:val="24"/>
-        </w:rPr>
-        <w:t>Review</w:t>
-      </w:r>
-      <w:r>
-        <w:rPr>
-          <w:rFonts w:ascii="Arial" w:eastAsia="Times New Roman" w:hAnsi="Arial" w:cs="Arial"/>
-          <w:i/>
-          <w:iCs/>
-          <w:sz w:val="24"/>
-          <w:szCs w:val="24"/>
-        </w:rPr>
-        <w:t xml:space="preserve"> for spiritual terms</w:t>
+        <w:t xml:space="preserve"> Guide,</w:t>
+      </w:r>
+      <w:r>
+        <w:rPr>
+          <w:rFonts w:ascii="Arial" w:eastAsia="Times New Roman" w:hAnsi="Arial" w:cs="Arial"/>
+          <w:i/>
+          <w:iCs/>
+          <w:sz w:val="24"/>
+          <w:szCs w:val="24"/>
+        </w:rPr>
+        <w:t xml:space="preserve"> S</w:t>
+      </w:r>
+      <w:r>
+        <w:rPr>
+          <w:rFonts w:ascii="Arial" w:eastAsia="Times New Roman" w:hAnsi="Arial" w:cs="Arial"/>
+          <w:i/>
+          <w:iCs/>
+          <w:sz w:val="24"/>
+          <w:szCs w:val="24"/>
+        </w:rPr>
+        <w:t xml:space="preserve">piritual </w:t>
+      </w:r>
+      <w:r>
+        <w:rPr>
+          <w:rFonts w:ascii="Arial" w:eastAsia="Times New Roman" w:hAnsi="Arial" w:cs="Arial"/>
+          <w:i/>
+          <w:iCs/>
+          <w:sz w:val="24"/>
+          <w:szCs w:val="24"/>
+        </w:rPr>
+        <w:t>T</w:t>
+      </w:r>
+      <w:r>
+        <w:rPr>
+          <w:rFonts w:ascii="Arial" w:eastAsia="Times New Roman" w:hAnsi="Arial" w:cs="Arial"/>
+          <w:i/>
+          <w:iCs/>
+          <w:sz w:val="24"/>
+          <w:szCs w:val="24"/>
+        </w:rPr>
+        <w:t>erms</w:t>
+      </w:r>
+      <w:r>
+        <w:rPr>
+          <w:rFonts w:ascii="Arial" w:eastAsia="Times New Roman" w:hAnsi="Arial" w:cs="Arial"/>
+          <w:i/>
+          <w:iCs/>
+          <w:sz w:val="24"/>
+          <w:szCs w:val="24"/>
+        </w:rPr>
+        <w:t xml:space="preserve"> Evaluation</w:t>
       </w:r>
       <w:r>
         <w:rPr>
@@ -855,7 +877,23 @@
           <w:sz w:val="24"/>
           <w:szCs w:val="24"/>
         </w:rPr>
-        <w:t>throughout the text.</w:t>
+        <w:t>throughout the text</w:t>
+      </w:r>
+      <w:r>
+        <w:rPr>
+          <w:rFonts w:ascii="Arial" w:eastAsia="Times New Roman" w:hAnsi="Arial" w:cs="Arial"/>
+          <w:sz w:val="24"/>
+          <w:szCs w:val="24"/>
+        </w:rPr>
+        <w:t>, and to catch any last errors still present</w:t>
+      </w:r>
+      <w:r>
+        <w:rPr>
+          <w:rFonts w:ascii="Arial" w:eastAsia="Times New Roman" w:hAnsi="Arial" w:cs="Arial"/>
+          <w:sz w:val="24"/>
+          <w:szCs w:val="24"/>
+        </w:rPr>
+        <w:t>.</w:t>
       </w:r>
       <w:r>
         <w:rPr>
@@ -886,7 +924,23 @@
           <w:sz w:val="24"/>
           <w:szCs w:val="24"/>
         </w:rPr>
-        <w:t xml:space="preserve">Most errors found during proofreading are not present because of incorrect translation. </w:t>
+        <w:t xml:space="preserve">Most errors found during proofreading are not </w:t>
+      </w:r>
+      <w:r>
+        <w:rPr>
+          <w:rFonts w:ascii="Arial" w:eastAsia="Times New Roman" w:hAnsi="Arial" w:cs="Arial"/>
+          <w:sz w:val="24"/>
+          <w:szCs w:val="24"/>
+        </w:rPr>
+        <w:t>present</w:t>
+      </w:r>
+      <w:r>
+        <w:rPr>
+          <w:rFonts w:ascii="Arial" w:eastAsia="Times New Roman" w:hAnsi="Arial" w:cs="Arial"/>
+          <w:sz w:val="24"/>
+          <w:szCs w:val="24"/>
+        </w:rPr>
+        <w:t xml:space="preserve"> because of incorrect translation. </w:t>
       </w:r>
       <w:r>
         <w:rPr>
@@ -982,15 +1036,55 @@
           <w:sz w:val="24"/>
           <w:szCs w:val="24"/>
         </w:rPr>
-        <w:t>are usually typing (or typographical) errors.</w:t>
-      </w:r>
-      <w:r>
-        <w:rPr>
-          <w:rFonts w:ascii="Arial" w:eastAsia="Times New Roman" w:hAnsi="Arial" w:cs="Arial"/>
-          <w:sz w:val="24"/>
-          <w:szCs w:val="24"/>
-        </w:rPr>
-        <w:t xml:space="preserve"> Some of these errors will have been found when the team used the Quality Assurance Guide, but it’s far easier to see these last errors to correct when there is a printout of the document</w:t>
+        <w:t>are usually</w:t>
+      </w:r>
+      <w:r>
+        <w:rPr>
+          <w:rFonts w:ascii="Arial" w:eastAsia="Times New Roman" w:hAnsi="Arial" w:cs="Arial"/>
+          <w:sz w:val="24"/>
+          <w:szCs w:val="24"/>
+        </w:rPr>
+        <w:t xml:space="preserve"> small</w:t>
+      </w:r>
+      <w:r>
+        <w:rPr>
+          <w:rFonts w:ascii="Arial" w:eastAsia="Times New Roman" w:hAnsi="Arial" w:cs="Arial"/>
+          <w:sz w:val="24"/>
+          <w:szCs w:val="24"/>
+        </w:rPr>
+        <w:t xml:space="preserve"> typing (or typographical) errors.</w:t>
+      </w:r>
+      <w:r>
+        <w:rPr>
+          <w:rFonts w:ascii="Arial" w:eastAsia="Times New Roman" w:hAnsi="Arial" w:cs="Arial"/>
+          <w:sz w:val="24"/>
+          <w:szCs w:val="24"/>
+        </w:rPr>
+        <w:t xml:space="preserve"> </w:t>
+      </w:r>
+      <w:r>
+        <w:rPr>
+          <w:rFonts w:ascii="Arial" w:eastAsia="Times New Roman" w:hAnsi="Arial" w:cs="Arial"/>
+          <w:sz w:val="24"/>
+          <w:szCs w:val="24"/>
+        </w:rPr>
+        <w:t>It is</w:t>
+      </w:r>
+      <w:r>
+        <w:rPr>
+          <w:rFonts w:ascii="Arial" w:eastAsia="Times New Roman" w:hAnsi="Arial" w:cs="Arial"/>
+          <w:sz w:val="24"/>
+          <w:szCs w:val="24"/>
+        </w:rPr>
+        <w:t xml:space="preserve"> far easier to see these last errors to correct when there is a printout of the</w:t>
+      </w:r>
+      <w:r>
+        <w:rPr>
+          <w:rFonts w:ascii="Arial" w:eastAsia="Times New Roman" w:hAnsi="Arial" w:cs="Arial"/>
+          <w:sz w:val="24"/>
+          <w:szCs w:val="24"/>
+        </w:rPr>
+        <w:t xml:space="preserve"> translation</w:t>
       </w:r>
       <w:r>
         <w:rPr>
@@ -1903,7 +1997,27 @@
           <w:sz w:val="24"/>
           <w:szCs w:val="24"/>
         </w:rPr>
-        <w:t>Can you think of an example in your language where punctuation, an accent mark, or another small change in writing or printing could change the meaning of the words?</w:t>
+        <w:t xml:space="preserve">Can you think of an example in your language where punctuation, an accent mark, </w:t>
+      </w:r>
+      <w:r>
+        <w:rPr>
+          <w:rFonts w:ascii="Arial" w:eastAsia="Times New Roman" w:hAnsi="Arial" w:cs="Arial"/>
+          <w:b/>
+          <w:bCs/>
+          <w:sz w:val="24"/>
+          <w:szCs w:val="24"/>
+        </w:rPr>
+        <w:t xml:space="preserve">one different letter, </w:t>
+      </w:r>
+      <w:r>
+        <w:rPr>
+          <w:rFonts w:ascii="Arial" w:eastAsia="Times New Roman" w:hAnsi="Arial" w:cs="Arial"/>
+          <w:b/>
+          <w:bCs/>
+          <w:sz w:val="24"/>
+          <w:szCs w:val="24"/>
+        </w:rPr>
+        <w:t>or another small change in writing or printing could change the meaning of the words?</w:t>
       </w:r>
     </w:p>
     <w:p>
@@ -1979,6 +2093,14 @@
           <w:sz w:val="24"/>
           <w:szCs w:val="24"/>
         </w:rPr>
+        <w:t xml:space="preserve">spelling, </w:t>
+      </w:r>
+      <w:r>
+        <w:rPr>
+          <w:rFonts w:ascii="Arial" w:eastAsia="Times New Roman" w:hAnsi="Arial" w:cs="Arial"/>
+          <w:sz w:val="24"/>
+          <w:szCs w:val="24"/>
+        </w:rPr>
         <w:t xml:space="preserve">and formatting </w:t>
       </w:r>
       <w:r>
@@ -2099,7 +2221,159 @@
           <w:sz w:val="24"/>
           <w:szCs w:val="24"/>
         </w:rPr>
-        <w:t xml:space="preserve">often </w:t>
+        <w:t xml:space="preserve">often happen during typing, and </w:t>
+      </w:r>
+      <w:r>
+        <w:rPr>
+          <w:rFonts w:ascii="Arial" w:eastAsia="Times New Roman" w:hAnsi="Arial" w:cs="Arial"/>
+          <w:sz w:val="24"/>
+          <w:szCs w:val="24"/>
+        </w:rPr>
+        <w:t xml:space="preserve">because they </w:t>
+      </w:r>
+      <w:r>
+        <w:rPr>
+          <w:rFonts w:ascii="Arial" w:eastAsia="Times New Roman" w:hAnsi="Arial" w:cs="Arial"/>
+          <w:sz w:val="24"/>
+          <w:szCs w:val="24"/>
+        </w:rPr>
+        <w:t>look especially obvious in print, c</w:t>
+      </w:r>
+      <w:r>
+        <w:rPr>
+          <w:rFonts w:ascii="Arial" w:eastAsia="Times New Roman" w:hAnsi="Arial" w:cs="Arial"/>
+          <w:sz w:val="24"/>
+          <w:szCs w:val="24"/>
+        </w:rPr>
+        <w:t>orrecti</w:t>
+      </w:r>
+      <w:r>
+        <w:rPr>
+          <w:rFonts w:ascii="Arial" w:eastAsia="Times New Roman" w:hAnsi="Arial" w:cs="Arial"/>
+          <w:sz w:val="24"/>
+          <w:szCs w:val="24"/>
+        </w:rPr>
+        <w:t>ons</w:t>
+      </w:r>
+      <w:r>
+        <w:rPr>
+          <w:rFonts w:ascii="Arial" w:eastAsia="Times New Roman" w:hAnsi="Arial" w:cs="Arial"/>
+          <w:sz w:val="24"/>
+          <w:szCs w:val="24"/>
+        </w:rPr>
+        <w:t xml:space="preserve"> </w:t>
+      </w:r>
+      <w:r>
+        <w:rPr>
+          <w:rFonts w:ascii="Arial" w:eastAsia="Times New Roman" w:hAnsi="Arial" w:cs="Arial"/>
+          <w:sz w:val="24"/>
+          <w:szCs w:val="24"/>
+        </w:rPr>
+        <w:t xml:space="preserve">need to </w:t>
+      </w:r>
+      <w:r>
+        <w:rPr>
+          <w:rFonts w:ascii="Arial" w:eastAsia="Times New Roman" w:hAnsi="Arial" w:cs="Arial"/>
+          <w:sz w:val="24"/>
+          <w:szCs w:val="24"/>
+        </w:rPr>
+        <w:t xml:space="preserve">be done </w:t>
+      </w:r>
+      <w:r>
+        <w:rPr>
+          <w:rFonts w:ascii="Arial" w:eastAsia="Times New Roman" w:hAnsi="Arial" w:cs="Arial"/>
+          <w:sz w:val="24"/>
+          <w:szCs w:val="24"/>
+        </w:rPr>
+        <w:t>in th</w:t>
+      </w:r>
+      <w:r>
+        <w:rPr>
+          <w:rFonts w:ascii="Arial" w:eastAsia="Times New Roman" w:hAnsi="Arial" w:cs="Arial"/>
+          <w:sz w:val="24"/>
+          <w:szCs w:val="24"/>
+        </w:rPr>
+        <w:t>is</w:t>
+      </w:r>
+      <w:r>
+        <w:rPr>
+          <w:rFonts w:ascii="Arial" w:eastAsia="Times New Roman" w:hAnsi="Arial" w:cs="Arial"/>
+          <w:sz w:val="24"/>
+          <w:szCs w:val="24"/>
+        </w:rPr>
+        <w:t xml:space="preserve"> last stage </w:t>
+      </w:r>
+      <w:r>
+        <w:rPr>
+          <w:rFonts w:ascii="Arial" w:eastAsia="Times New Roman" w:hAnsi="Arial" w:cs="Arial"/>
+          <w:sz w:val="24"/>
+          <w:szCs w:val="24"/>
+        </w:rPr>
+        <w:t>before</w:t>
+      </w:r>
+      <w:r>
+        <w:rPr>
+          <w:rFonts w:ascii="Arial" w:eastAsia="Times New Roman" w:hAnsi="Arial" w:cs="Arial"/>
+          <w:sz w:val="24"/>
+          <w:szCs w:val="24"/>
+        </w:rPr>
+        <w:t xml:space="preserve"> </w:t>
+      </w:r>
+      <w:r>
+        <w:rPr>
+          <w:rFonts w:ascii="Arial" w:eastAsia="Times New Roman" w:hAnsi="Arial" w:cs="Arial"/>
+          <w:sz w:val="24"/>
+          <w:szCs w:val="24"/>
+        </w:rPr>
+        <w:t xml:space="preserve">Bibles are </w:t>
+      </w:r>
+      <w:r>
+        <w:rPr>
+          <w:rFonts w:ascii="Arial" w:eastAsia="Times New Roman" w:hAnsi="Arial" w:cs="Arial"/>
+          <w:sz w:val="24"/>
+          <w:szCs w:val="24"/>
+        </w:rPr>
+        <w:t>print</w:t>
+      </w:r>
+      <w:r>
+        <w:rPr>
+          <w:rFonts w:ascii="Arial" w:eastAsia="Times New Roman" w:hAnsi="Arial" w:cs="Arial"/>
+          <w:sz w:val="24"/>
+          <w:szCs w:val="24"/>
+        </w:rPr>
+        <w:t>ed</w:t>
+      </w:r>
+      <w:r>
+        <w:rPr>
+          <w:rFonts w:ascii="Arial" w:eastAsia="Times New Roman" w:hAnsi="Arial" w:cs="Arial"/>
+          <w:sz w:val="24"/>
+          <w:szCs w:val="24"/>
+        </w:rPr>
+        <w:t xml:space="preserve"> and distribut</w:t>
+      </w:r>
+      <w:r>
+        <w:rPr>
+          <w:rFonts w:ascii="Arial" w:eastAsia="Times New Roman" w:hAnsi="Arial" w:cs="Arial"/>
+          <w:sz w:val="24"/>
+          <w:szCs w:val="24"/>
+        </w:rPr>
+        <w:t>ed</w:t>
+      </w:r>
+      <w:r>
+        <w:rPr>
+          <w:rFonts w:ascii="Arial" w:eastAsia="Times New Roman" w:hAnsi="Arial" w:cs="Arial"/>
+          <w:sz w:val="24"/>
+          <w:szCs w:val="24"/>
+        </w:rPr>
+        <w:t>.</w:t>
+      </w:r>
+      <w:r>
+        <w:rPr>
+          <w:rFonts w:ascii="Arial" w:eastAsia="Times New Roman" w:hAnsi="Arial" w:cs="Arial"/>
+          <w:sz w:val="24"/>
+          <w:szCs w:val="24"/>
+        </w:rPr>
+        <w:t xml:space="preserve"> </w:t>
       </w:r>
       <w:r>
         <w:rPr>
@@ -2108,166 +2382,6 @@
           <w:szCs w:val="24"/>
         </w:rPr>
         <w:lastRenderedPageBreak/>
-        <w:t xml:space="preserve">happen during typing, and </w:t>
-      </w:r>
-      <w:r>
-        <w:rPr>
-          <w:rFonts w:ascii="Arial" w:eastAsia="Times New Roman" w:hAnsi="Arial" w:cs="Arial"/>
-          <w:sz w:val="24"/>
-          <w:szCs w:val="24"/>
-        </w:rPr>
-        <w:t xml:space="preserve">because they </w:t>
-      </w:r>
-      <w:r>
-        <w:rPr>
-          <w:rFonts w:ascii="Arial" w:eastAsia="Times New Roman" w:hAnsi="Arial" w:cs="Arial"/>
-          <w:sz w:val="24"/>
-          <w:szCs w:val="24"/>
-        </w:rPr>
-        <w:t>look especially obvious in print, c</w:t>
-      </w:r>
-      <w:r>
-        <w:rPr>
-          <w:rFonts w:ascii="Arial" w:eastAsia="Times New Roman" w:hAnsi="Arial" w:cs="Arial"/>
-          <w:sz w:val="24"/>
-          <w:szCs w:val="24"/>
-        </w:rPr>
-        <w:t>orrecti</w:t>
-      </w:r>
-      <w:r>
-        <w:rPr>
-          <w:rFonts w:ascii="Arial" w:eastAsia="Times New Roman" w:hAnsi="Arial" w:cs="Arial"/>
-          <w:sz w:val="24"/>
-          <w:szCs w:val="24"/>
-        </w:rPr>
-        <w:t>ons</w:t>
-      </w:r>
-      <w:r>
-        <w:rPr>
-          <w:rFonts w:ascii="Arial" w:eastAsia="Times New Roman" w:hAnsi="Arial" w:cs="Arial"/>
-          <w:sz w:val="24"/>
-          <w:szCs w:val="24"/>
-        </w:rPr>
-        <w:t xml:space="preserve"> </w:t>
-      </w:r>
-      <w:r>
-        <w:rPr>
-          <w:rFonts w:ascii="Arial" w:eastAsia="Times New Roman" w:hAnsi="Arial" w:cs="Arial"/>
-          <w:sz w:val="24"/>
-          <w:szCs w:val="24"/>
-        </w:rPr>
-        <w:t xml:space="preserve">need to </w:t>
-      </w:r>
-      <w:r>
-        <w:rPr>
-          <w:rFonts w:ascii="Arial" w:eastAsia="Times New Roman" w:hAnsi="Arial" w:cs="Arial"/>
-          <w:sz w:val="24"/>
-          <w:szCs w:val="24"/>
-        </w:rPr>
-        <w:t xml:space="preserve">be done </w:t>
-      </w:r>
-      <w:r>
-        <w:rPr>
-          <w:rFonts w:ascii="Arial" w:eastAsia="Times New Roman" w:hAnsi="Arial" w:cs="Arial"/>
-          <w:sz w:val="24"/>
-          <w:szCs w:val="24"/>
-        </w:rPr>
-        <w:t>in th</w:t>
-      </w:r>
-      <w:r>
-        <w:rPr>
-          <w:rFonts w:ascii="Arial" w:eastAsia="Times New Roman" w:hAnsi="Arial" w:cs="Arial"/>
-          <w:sz w:val="24"/>
-          <w:szCs w:val="24"/>
-        </w:rPr>
-        <w:t>is</w:t>
-      </w:r>
-      <w:r>
-        <w:rPr>
-          <w:rFonts w:ascii="Arial" w:eastAsia="Times New Roman" w:hAnsi="Arial" w:cs="Arial"/>
-          <w:sz w:val="24"/>
-          <w:szCs w:val="24"/>
-        </w:rPr>
-        <w:t xml:space="preserve"> last stage </w:t>
-      </w:r>
-      <w:r>
-        <w:rPr>
-          <w:rFonts w:ascii="Arial" w:eastAsia="Times New Roman" w:hAnsi="Arial" w:cs="Arial"/>
-          <w:sz w:val="24"/>
-          <w:szCs w:val="24"/>
-        </w:rPr>
-        <w:t>before</w:t>
-      </w:r>
-      <w:r>
-        <w:rPr>
-          <w:rFonts w:ascii="Arial" w:eastAsia="Times New Roman" w:hAnsi="Arial" w:cs="Arial"/>
-          <w:sz w:val="24"/>
-          <w:szCs w:val="24"/>
-        </w:rPr>
-        <w:t xml:space="preserve"> </w:t>
-      </w:r>
-      <w:r>
-        <w:rPr>
-          <w:rFonts w:ascii="Arial" w:eastAsia="Times New Roman" w:hAnsi="Arial" w:cs="Arial"/>
-          <w:sz w:val="24"/>
-          <w:szCs w:val="24"/>
-        </w:rPr>
-        <w:t xml:space="preserve">Bibles are </w:t>
-      </w:r>
-      <w:r>
-        <w:rPr>
-          <w:rFonts w:ascii="Arial" w:eastAsia="Times New Roman" w:hAnsi="Arial" w:cs="Arial"/>
-          <w:sz w:val="24"/>
-          <w:szCs w:val="24"/>
-        </w:rPr>
-        <w:t>print</w:t>
-      </w:r>
-      <w:r>
-        <w:rPr>
-          <w:rFonts w:ascii="Arial" w:eastAsia="Times New Roman" w:hAnsi="Arial" w:cs="Arial"/>
-          <w:sz w:val="24"/>
-          <w:szCs w:val="24"/>
-        </w:rPr>
-        <w:t>ed</w:t>
-      </w:r>
-      <w:r>
-        <w:rPr>
-          <w:rFonts w:ascii="Arial" w:eastAsia="Times New Roman" w:hAnsi="Arial" w:cs="Arial"/>
-          <w:sz w:val="24"/>
-          <w:szCs w:val="24"/>
-        </w:rPr>
-        <w:t xml:space="preserve"> and distribut</w:t>
-      </w:r>
-      <w:r>
-        <w:rPr>
-          <w:rFonts w:ascii="Arial" w:eastAsia="Times New Roman" w:hAnsi="Arial" w:cs="Arial"/>
-          <w:sz w:val="24"/>
-          <w:szCs w:val="24"/>
-        </w:rPr>
-        <w:t>ed</w:t>
-      </w:r>
-      <w:r>
-        <w:rPr>
-          <w:rFonts w:ascii="Arial" w:eastAsia="Times New Roman" w:hAnsi="Arial" w:cs="Arial"/>
-          <w:sz w:val="24"/>
-          <w:szCs w:val="24"/>
-        </w:rPr>
-        <w:t>.</w:t>
-      </w:r>
-      <w:r>
-        <w:rPr>
-          <w:rFonts w:ascii="Arial" w:eastAsia="Times New Roman" w:hAnsi="Arial" w:cs="Arial"/>
-          <w:sz w:val="24"/>
-          <w:szCs w:val="24"/>
-        </w:rPr>
-        <w:t xml:space="preserve"> </w:t>
-      </w:r>
-      <w:r>
-        <w:rPr>
-          <w:rFonts w:ascii="Arial" w:eastAsia="Times New Roman" w:hAnsi="Arial" w:cs="Arial"/>
-          <w:sz w:val="24"/>
-          <w:szCs w:val="24"/>
-        </w:rPr>
         <w:t>When a language community creates a</w:t>
       </w:r>
       <w:r>
@@ -2355,7 +2469,37 @@
           <w:sz w:val="24"/>
           <w:szCs w:val="24"/>
         </w:rPr>
-        <w:t>Put up a slide with the</w:t>
+        <w:t>If possible, p</w:t>
+      </w:r>
+      <w:r>
+        <w:rPr>
+          <w:rFonts w:ascii="Arial" w:eastAsia="Times New Roman" w:hAnsi="Arial" w:cs="Arial"/>
+          <w:i/>
+          <w:iCs/>
+          <w:sz w:val="24"/>
+          <w:szCs w:val="24"/>
+        </w:rPr>
+        <w:t xml:space="preserve">ut up </w:t>
+      </w:r>
+      <w:r>
+        <w:rPr>
+          <w:rFonts w:ascii="Arial" w:eastAsia="Times New Roman" w:hAnsi="Arial" w:cs="Arial"/>
+          <w:i/>
+          <w:iCs/>
+          <w:sz w:val="24"/>
+          <w:szCs w:val="24"/>
+        </w:rPr>
+        <w:t>the</w:t>
+      </w:r>
+      <w:r>
+        <w:rPr>
+          <w:rFonts w:ascii="Arial" w:eastAsia="Times New Roman" w:hAnsi="Arial" w:cs="Arial"/>
+          <w:i/>
+          <w:iCs/>
+          <w:sz w:val="24"/>
+          <w:szCs w:val="24"/>
+        </w:rPr>
+        <w:t xml:space="preserve"> slide with the</w:t>
       </w:r>
       <w:r>
         <w:rPr>
@@ -2376,16 +2520,6 @@
           <w:szCs w:val="24"/>
         </w:rPr>
         <w:t xml:space="preserve"> two examples of formatted text.</w:t>
-      </w:r>
-      <w:r>
-        <w:rPr>
-          <w:rFonts w:ascii="Arial" w:eastAsia="Times New Roman" w:hAnsi="Arial" w:cs="Arial"/>
-          <w:i/>
-          <w:iCs/>
-          <w:sz w:val="24"/>
-          <w:szCs w:val="24"/>
-        </w:rPr>
-        <w:t xml:space="preserve"> This is also included as the first page of the Proofreading Exercise.</w:t>
       </w:r>
       <w:r>
         <w:rPr>
@@ -3461,7 +3595,15 @@
           <w:sz w:val="24"/>
           <w:szCs w:val="24"/>
         </w:rPr>
-        <w:t xml:space="preserve"> to use. Here are some </w:t>
+        <w:t xml:space="preserve"> to use. Here are </w:t>
+      </w:r>
+      <w:r>
+        <w:rPr>
+          <w:rFonts w:ascii="Arial" w:hAnsi="Arial" w:cs="Arial"/>
+          <w:sz w:val="24"/>
+          <w:szCs w:val="24"/>
+        </w:rPr>
+        <w:t xml:space="preserve">some </w:t>
       </w:r>
       <w:r>
         <w:rPr>
@@ -3563,7 +3705,37 @@
           <w:sz w:val="24"/>
           <w:szCs w:val="24"/>
         </w:rPr>
-        <w:t>.)</w:t>
+        <w:t>a poor example</w:t>
+      </w:r>
+      <w:r>
+        <w:rPr>
+          <w:rFonts w:ascii="Arial" w:hAnsi="Arial" w:cs="Arial"/>
+          <w:i/>
+          <w:iCs/>
+          <w:sz w:val="24"/>
+          <w:szCs w:val="24"/>
+        </w:rPr>
+        <w:t>.</w:t>
+      </w:r>
+      <w:r>
+        <w:rPr>
+          <w:rFonts w:ascii="Arial" w:hAnsi="Arial" w:cs="Arial"/>
+          <w:i/>
+          <w:iCs/>
+          <w:sz w:val="24"/>
+          <w:szCs w:val="24"/>
+        </w:rPr>
+        <w:t xml:space="preserve"> There is no slide for Spelling.</w:t>
+      </w:r>
+      <w:r>
+        <w:rPr>
+          <w:rFonts w:ascii="Arial" w:hAnsi="Arial" w:cs="Arial"/>
+          <w:i/>
+          <w:iCs/>
+          <w:sz w:val="24"/>
+          <w:szCs w:val="24"/>
+        </w:rPr>
+        <w:t>)</w:t>
       </w:r>
     </w:p>
     <w:p>
@@ -3699,7 +3871,6 @@
           <w:sz w:val="24"/>
           <w:szCs w:val="24"/>
         </w:rPr>
-        <w:lastRenderedPageBreak/>
         <w:t>Q</w:t>
       </w:r>
       <w:r>
@@ -3884,6 +4055,7 @@
           <w:sz w:val="24"/>
           <w:szCs w:val="24"/>
         </w:rPr>
+        <w:lastRenderedPageBreak/>
         <w:t>Capitalization—names</w:t>
       </w:r>
       <w:r>
@@ -4153,6 +4325,30 @@
     </w:p>
     <w:p>
       <w:pPr>
+        <w:pStyle w:val="ListParagraph"/>
+        <w:numPr>
+          <w:ilvl w:val="0"/>
+          <w:numId w:val="8"/>
+        </w:numPr>
+        <w:spacing w:after="120" w:line="240" w:lineRule="auto"/>
+        <w:contextualSpacing w:val="0"/>
+        <w:rPr>
+          <w:rFonts w:ascii="Arial" w:hAnsi="Arial" w:cs="Arial"/>
+          <w:sz w:val="24"/>
+          <w:szCs w:val="24"/>
+        </w:rPr>
+      </w:pPr>
+      <w:r>
+        <w:rPr>
+          <w:rFonts w:ascii="Arial" w:hAnsi="Arial" w:cs="Arial"/>
+          <w:sz w:val="24"/>
+          <w:szCs w:val="24"/>
+        </w:rPr>
+        <w:t>Spelling—incorrect spellings of common words should be corrected. (Proofreaders should check with the team for decisions on difficult word choices, or if the same word seems to be misspelled many times.)</w:t>
+      </w:r>
+    </w:p>
+    <w:p>
+      <w:pPr>
         <w:rPr>
           <w:rFonts w:ascii="Arial" w:hAnsi="Arial" w:cs="Arial"/>
           <w:sz w:val="24"/>
@@ -4282,7 +4478,23 @@
           <w:sz w:val="24"/>
           <w:szCs w:val="24"/>
         </w:rPr>
-        <w:t xml:space="preserve"> and notice them. It is best to find </w:t>
+        <w:t xml:space="preserve"> and</w:t>
+      </w:r>
+      <w:r>
+        <w:rPr>
+          <w:rFonts w:ascii="Arial" w:hAnsi="Arial" w:cs="Arial"/>
+          <w:sz w:val="24"/>
+          <w:szCs w:val="24"/>
+        </w:rPr>
+        <w:t xml:space="preserve"> </w:t>
+      </w:r>
+      <w:r>
+        <w:rPr>
+          <w:rFonts w:ascii="Arial" w:hAnsi="Arial" w:cs="Arial"/>
+          <w:sz w:val="24"/>
+          <w:szCs w:val="24"/>
+        </w:rPr>
+        <w:t xml:space="preserve">notice them. It is best to find </w:t>
       </w:r>
       <w:r>
         <w:rPr>
@@ -4408,7 +4620,31 @@
           <w:sz w:val="24"/>
           <w:szCs w:val="24"/>
         </w:rPr>
-        <w:t xml:space="preserve">They should use the Proofreading Checklist to focus on </w:t>
+        <w:t>They</w:t>
+      </w:r>
+      <w:r>
+        <w:rPr>
+          <w:rFonts w:ascii="Arial" w:hAnsi="Arial" w:cs="Arial"/>
+          <w:sz w:val="24"/>
+          <w:szCs w:val="24"/>
+        </w:rPr>
+        <w:t xml:space="preserve"> should use the </w:t>
+      </w:r>
+      <w:r>
+        <w:rPr>
+          <w:rFonts w:ascii="Arial" w:hAnsi="Arial" w:cs="Arial"/>
+          <w:sz w:val="24"/>
+          <w:szCs w:val="24"/>
+        </w:rPr>
+        <w:t>Proofreading</w:t>
+      </w:r>
+      <w:r>
+        <w:rPr>
+          <w:rFonts w:ascii="Arial" w:hAnsi="Arial" w:cs="Arial"/>
+          <w:sz w:val="24"/>
+          <w:szCs w:val="24"/>
+        </w:rPr>
+        <w:t xml:space="preserve"> Checklist to focus on </w:t>
       </w:r>
       <w:r>
         <w:rPr>
@@ -4426,15 +4662,103 @@
           <w:sz w:val="24"/>
           <w:szCs w:val="24"/>
         </w:rPr>
-        <w:t>. Proofreading will not be as effective if proofreaders try to find many things at the same time.</w:t>
-      </w:r>
-      <w:r>
-        <w:rPr>
-          <w:rFonts w:ascii="Arial" w:hAnsi="Arial" w:cs="Arial"/>
-          <w:sz w:val="24"/>
-          <w:szCs w:val="24"/>
-        </w:rPr>
-        <w:t xml:space="preserve"> </w:t>
+        <w:t xml:space="preserve">. </w:t>
+      </w:r>
+      <w:r>
+        <w:rPr>
+          <w:rFonts w:ascii="Arial" w:hAnsi="Arial" w:cs="Arial"/>
+          <w:sz w:val="24"/>
+          <w:szCs w:val="24"/>
+        </w:rPr>
+        <w:t>Proofreading</w:t>
+      </w:r>
+      <w:r>
+        <w:rPr>
+          <w:rFonts w:ascii="Arial" w:hAnsi="Arial" w:cs="Arial"/>
+          <w:sz w:val="24"/>
+          <w:szCs w:val="24"/>
+        </w:rPr>
+        <w:t xml:space="preserve"> will not be as effective if </w:t>
+      </w:r>
+      <w:r>
+        <w:rPr>
+          <w:rFonts w:ascii="Arial" w:hAnsi="Arial" w:cs="Arial"/>
+          <w:sz w:val="24"/>
+          <w:szCs w:val="24"/>
+        </w:rPr>
+        <w:t>proofread</w:t>
+      </w:r>
+      <w:r>
+        <w:rPr>
+          <w:rFonts w:ascii="Arial" w:hAnsi="Arial" w:cs="Arial"/>
+          <w:sz w:val="24"/>
+          <w:szCs w:val="24"/>
+        </w:rPr>
+        <w:t>er</w:t>
+      </w:r>
+      <w:r>
+        <w:rPr>
+          <w:rFonts w:ascii="Arial" w:hAnsi="Arial" w:cs="Arial"/>
+          <w:sz w:val="24"/>
+          <w:szCs w:val="24"/>
+        </w:rPr>
+        <w:t>s</w:t>
+      </w:r>
+      <w:r>
+        <w:rPr>
+          <w:rFonts w:ascii="Arial" w:hAnsi="Arial" w:cs="Arial"/>
+          <w:sz w:val="24"/>
+          <w:szCs w:val="24"/>
+        </w:rPr>
+        <w:t xml:space="preserve"> tr</w:t>
+      </w:r>
+      <w:r>
+        <w:rPr>
+          <w:rFonts w:ascii="Arial" w:hAnsi="Arial" w:cs="Arial"/>
+          <w:sz w:val="24"/>
+          <w:szCs w:val="24"/>
+        </w:rPr>
+        <w:t>y</w:t>
+      </w:r>
+      <w:r>
+        <w:rPr>
+          <w:rFonts w:ascii="Arial" w:hAnsi="Arial" w:cs="Arial"/>
+          <w:sz w:val="24"/>
+          <w:szCs w:val="24"/>
+        </w:rPr>
+        <w:t xml:space="preserve"> to </w:t>
+      </w:r>
+      <w:r>
+        <w:rPr>
+          <w:rFonts w:ascii="Arial" w:hAnsi="Arial" w:cs="Arial"/>
+          <w:sz w:val="24"/>
+          <w:szCs w:val="24"/>
+        </w:rPr>
+        <w:t>find</w:t>
+      </w:r>
+      <w:r>
+        <w:rPr>
+          <w:rFonts w:ascii="Arial" w:hAnsi="Arial" w:cs="Arial"/>
+          <w:sz w:val="24"/>
+          <w:szCs w:val="24"/>
+        </w:rPr>
+        <w:t xml:space="preserve"> m</w:t>
+      </w:r>
+      <w:r>
+        <w:rPr>
+          <w:rFonts w:ascii="Arial" w:hAnsi="Arial" w:cs="Arial"/>
+          <w:sz w:val="24"/>
+          <w:szCs w:val="24"/>
+        </w:rPr>
+        <w:t>any</w:t>
+      </w:r>
+      <w:r>
+        <w:rPr>
+          <w:rFonts w:ascii="Arial" w:hAnsi="Arial" w:cs="Arial"/>
+          <w:sz w:val="24"/>
+          <w:szCs w:val="24"/>
+        </w:rPr>
+        <w:t xml:space="preserve"> things at the same time.</w:t>
       </w:r>
     </w:p>
     <w:p>
@@ -4492,6 +4816,22 @@
           <w:sz w:val="24"/>
           <w:szCs w:val="24"/>
         </w:rPr>
+        <w:t>.</w:t>
+      </w:r>
+      <w:r>
+        <w:rPr>
+          <w:rFonts w:ascii="Arial" w:hAnsi="Arial" w:cs="Arial"/>
+          <w:sz w:val="24"/>
+          <w:szCs w:val="24"/>
+        </w:rPr>
+        <w:t xml:space="preserve"> This is very important. Proofreaders can read the translation out loud just to themselves, or they can have</w:t>
+      </w:r>
+      <w:r>
+        <w:rPr>
+          <w:rFonts w:ascii="Arial" w:hAnsi="Arial" w:cs="Arial"/>
+          <w:sz w:val="24"/>
+          <w:szCs w:val="24"/>
+        </w:rPr>
         <w:t xml:space="preserve"> </w:t>
       </w:r>
       <w:r>
@@ -4500,15 +4840,23 @@
           <w:sz w:val="24"/>
           <w:szCs w:val="24"/>
         </w:rPr>
-        <w:t>at least once</w:t>
-      </w:r>
-      <w:r>
-        <w:rPr>
-          <w:rFonts w:ascii="Arial" w:hAnsi="Arial" w:cs="Arial"/>
-          <w:sz w:val="24"/>
-          <w:szCs w:val="24"/>
-        </w:rPr>
-        <w:t xml:space="preserve"> during the process.</w:t>
+        <w:t>partner</w:t>
+      </w:r>
+      <w:r>
+        <w:rPr>
+          <w:rFonts w:ascii="Arial" w:hAnsi="Arial" w:cs="Arial"/>
+          <w:sz w:val="24"/>
+          <w:szCs w:val="24"/>
+        </w:rPr>
+        <w:t>s</w:t>
+      </w:r>
+      <w:r>
+        <w:rPr>
+          <w:rFonts w:ascii="Arial" w:hAnsi="Arial" w:cs="Arial"/>
+          <w:sz w:val="24"/>
+          <w:szCs w:val="24"/>
+        </w:rPr>
+        <w:t xml:space="preserve"> who can also listen and watch for errors as they read.</w:t>
       </w:r>
     </w:p>
     <w:p>
@@ -4622,7 +4970,7 @@
           <w:sz w:val="24"/>
           <w:szCs w:val="24"/>
         </w:rPr>
-        <w:t xml:space="preserve">If proofreaders notice something else other than what is on the checklist while looking through, such as misspelled or incorrect words, </w:t>
+        <w:t xml:space="preserve">If proofreaders notice something else other than what is on the checklist while looking through, </w:t>
       </w:r>
       <w:r>
         <w:rPr>
@@ -4722,7 +5070,7 @@
           <w:sz w:val="24"/>
           <w:szCs w:val="24"/>
         </w:rPr>
-        <w:t xml:space="preserve">Once proofreaders have completed their review of a whole book, they should come together with a team </w:t>
+        <w:t xml:space="preserve">Once proofreaders have completed their review of a whole book, </w:t>
       </w:r>
       <w:r>
         <w:rPr>
@@ -4731,6 +5079,24 @@
           <w:sz w:val="24"/>
           <w:szCs w:val="24"/>
         </w:rPr>
+        <w:t>the</w:t>
+      </w:r>
+      <w:r>
+        <w:rPr>
+          <w:rStyle w:val="normaltextrun"/>
+          <w:rFonts w:ascii="Arial" w:hAnsi="Arial" w:cs="Arial"/>
+          <w:sz w:val="24"/>
+          <w:szCs w:val="24"/>
+        </w:rPr>
+        <w:t xml:space="preserve"> team </w:t>
+      </w:r>
+      <w:r>
+        <w:rPr>
+          <w:rStyle w:val="normaltextrun"/>
+          <w:rFonts w:ascii="Arial" w:hAnsi="Arial" w:cs="Arial"/>
+          <w:sz w:val="24"/>
+          <w:szCs w:val="24"/>
+        </w:rPr>
         <w:t xml:space="preserve">typist </w:t>
       </w:r>
       <w:r>
@@ -4740,7 +5106,16 @@
           <w:sz w:val="24"/>
           <w:szCs w:val="24"/>
         </w:rPr>
-        <w:t>to enter the</w:t>
+        <w:t>must</w:t>
+      </w:r>
+      <w:r>
+        <w:rPr>
+          <w:rStyle w:val="normaltextrun"/>
+          <w:rFonts w:ascii="Arial" w:hAnsi="Arial" w:cs="Arial"/>
+          <w:sz w:val="24"/>
+          <w:szCs w:val="24"/>
+        </w:rPr>
+        <w:t xml:space="preserve"> enter the</w:t>
       </w:r>
       <w:r>
         <w:rPr>
@@ -4778,83 +5153,22 @@
           <w:rFonts w:ascii="Arial" w:eastAsia="Times New Roman" w:hAnsi="Arial" w:cs="Arial"/>
           <w:b/>
           <w:bCs/>
+          <w:i/>
+          <w:iCs/>
           <w:color w:val="000000"/>
           <w:sz w:val="24"/>
           <w:szCs w:val="24"/>
         </w:rPr>
       </w:pPr>
-      <w:r>
-        <w:rPr>
-          <w:rFonts w:ascii="Arial" w:eastAsia="Times New Roman" w:hAnsi="Arial" w:cs="Arial"/>
-          <w:b/>
-          <w:bCs/>
-          <w:color w:val="000000"/>
-          <w:sz w:val="24"/>
-          <w:szCs w:val="24"/>
-          <w:highlight w:val="green"/>
-        </w:rPr>
-        <w:t>Exercise 1:</w:t>
-      </w:r>
-      <w:r>
-        <w:rPr>
-          <w:rFonts w:ascii="Arial" w:eastAsia="Times New Roman" w:hAnsi="Arial" w:cs="Arial"/>
-          <w:b/>
-          <w:bCs/>
-          <w:color w:val="000000"/>
-          <w:sz w:val="24"/>
-          <w:szCs w:val="24"/>
-        </w:rPr>
-        <w:t xml:space="preserve"> </w:t>
-      </w:r>
-      <w:r>
-        <w:rPr>
-          <w:rFonts w:ascii="Arial" w:eastAsia="Times New Roman" w:hAnsi="Arial" w:cs="Arial"/>
-          <w:b/>
-          <w:bCs/>
-          <w:color w:val="000000"/>
-          <w:sz w:val="24"/>
-          <w:szCs w:val="24"/>
-        </w:rPr>
-        <w:t>Proofread</w:t>
-      </w:r>
-      <w:r>
-        <w:rPr>
-          <w:rFonts w:ascii="Arial" w:eastAsia="Times New Roman" w:hAnsi="Arial" w:cs="Arial"/>
-          <w:b/>
-          <w:bCs/>
-          <w:color w:val="000000"/>
-          <w:sz w:val="24"/>
-          <w:szCs w:val="24"/>
-        </w:rPr>
-        <w:t xml:space="preserve"> a </w:t>
-      </w:r>
-      <w:r>
-        <w:rPr>
-          <w:rFonts w:ascii="Arial" w:eastAsia="Times New Roman" w:hAnsi="Arial" w:cs="Arial"/>
-          <w:b/>
-          <w:bCs/>
-          <w:color w:val="000000"/>
-          <w:sz w:val="24"/>
-          <w:szCs w:val="24"/>
-        </w:rPr>
-        <w:t>c</w:t>
-      </w:r>
-      <w:r>
-        <w:rPr>
-          <w:rFonts w:ascii="Arial" w:eastAsia="Times New Roman" w:hAnsi="Arial" w:cs="Arial"/>
-          <w:b/>
-          <w:bCs/>
-          <w:color w:val="000000"/>
-          <w:sz w:val="24"/>
-          <w:szCs w:val="24"/>
-        </w:rPr>
-        <w:t>hapter using a prepared checklist</w:t>
-      </w:r>
     </w:p>
     <w:p>
       <w:pPr>
-        <w:rPr>
-          <w:rFonts w:ascii="Arial" w:eastAsia="Times New Roman" w:hAnsi="Arial" w:cs="Arial"/>
+        <w:spacing w:before="120"/>
+        <w:jc w:val="center"/>
+        <w:rPr>
+          <w:rFonts w:ascii="Arial" w:eastAsia="Times New Roman" w:hAnsi="Arial" w:cs="Arial"/>
+          <w:b/>
+          <w:bCs/>
           <w:i/>
           <w:iCs/>
           <w:color w:val="000000"/>
@@ -4865,330 +5179,437 @@
       <w:r>
         <w:rPr>
           <w:rFonts w:ascii="Arial" w:eastAsia="Times New Roman" w:hAnsi="Arial" w:cs="Arial"/>
+          <w:b/>
+          <w:bCs/>
           <w:i/>
           <w:iCs/>
           <w:color w:val="000000"/>
           <w:sz w:val="24"/>
           <w:szCs w:val="24"/>
-        </w:rPr>
-        <w:t>(This practice should be prepared ahead of time in the source language</w:t>
-      </w:r>
-      <w:r>
-        <w:rPr>
-          <w:rFonts w:ascii="Arial" w:eastAsia="Times New Roman" w:hAnsi="Arial" w:cs="Arial"/>
+          <w:u w:val="single"/>
+        </w:rPr>
+        <w:t>Important:</w:t>
+      </w:r>
+      <w:r>
+        <w:rPr>
+          <w:rFonts w:ascii="Arial" w:eastAsia="Times New Roman" w:hAnsi="Arial" w:cs="Arial"/>
+          <w:b/>
+          <w:bCs/>
           <w:i/>
           <w:iCs/>
           <w:color w:val="000000"/>
           <w:sz w:val="24"/>
           <w:szCs w:val="24"/>
         </w:rPr>
-        <w:t xml:space="preserve"> if not using English</w:t>
-      </w:r>
-      <w:r>
-        <w:rPr>
-          <w:rFonts w:ascii="Arial" w:eastAsia="Times New Roman" w:hAnsi="Arial" w:cs="Arial"/>
+        <w:t xml:space="preserve"> </w:t>
+      </w:r>
+      <w:r>
+        <w:rPr>
+          <w:rFonts w:ascii="Arial" w:eastAsia="Times New Roman" w:hAnsi="Arial" w:cs="Arial"/>
+          <w:b/>
+          <w:bCs/>
           <w:i/>
           <w:iCs/>
           <w:color w:val="000000"/>
           <w:sz w:val="24"/>
           <w:szCs w:val="24"/>
         </w:rPr>
-        <w:t>. Students should follow the instructions given in th</w:t>
-      </w:r>
-      <w:r>
-        <w:rPr>
-          <w:rFonts w:ascii="Arial" w:eastAsia="Times New Roman" w:hAnsi="Arial" w:cs="Arial"/>
+        <w:t xml:space="preserve">This practice must be prepared ahead of time if not training in English. </w:t>
+      </w:r>
+      <w:r>
+        <w:rPr>
+          <w:rFonts w:ascii="Arial" w:eastAsia="Times New Roman" w:hAnsi="Arial" w:cs="Arial"/>
+          <w:b/>
+          <w:bCs/>
           <w:i/>
           <w:iCs/>
           <w:color w:val="000000"/>
           <w:sz w:val="24"/>
           <w:szCs w:val="24"/>
         </w:rPr>
-        <w:t>e Exercise</w:t>
-      </w:r>
-      <w:r>
-        <w:rPr>
-          <w:rFonts w:ascii="Arial" w:eastAsia="Times New Roman" w:hAnsi="Arial" w:cs="Arial"/>
+        <w:br/>
+        <w:t xml:space="preserve">Do not simply translate </w:t>
+      </w:r>
+      <w:r>
+        <w:rPr>
+          <w:rFonts w:ascii="Arial" w:eastAsia="Times New Roman" w:hAnsi="Arial" w:cs="Arial"/>
+          <w:b/>
+          <w:bCs/>
           <w:i/>
           <w:iCs/>
           <w:color w:val="000000"/>
           <w:sz w:val="24"/>
           <w:szCs w:val="24"/>
         </w:rPr>
-        <w:t xml:space="preserve"> to search for errors in a portion of </w:t>
-      </w:r>
-      <w:r>
-        <w:rPr>
-          <w:rFonts w:ascii="Arial" w:eastAsia="Times New Roman" w:hAnsi="Arial" w:cs="Arial"/>
+        <w:t>the exercise</w:t>
+      </w:r>
+      <w:r>
+        <w:rPr>
+          <w:rFonts w:ascii="Arial" w:eastAsia="Times New Roman" w:hAnsi="Arial" w:cs="Arial"/>
+          <w:b/>
+          <w:bCs/>
           <w:i/>
           <w:iCs/>
           <w:color w:val="000000"/>
           <w:sz w:val="24"/>
           <w:szCs w:val="24"/>
         </w:rPr>
-        <w:t>S</w:t>
-      </w:r>
-      <w:r>
-        <w:rPr>
-          <w:rFonts w:ascii="Arial" w:eastAsia="Times New Roman" w:hAnsi="Arial" w:cs="Arial"/>
+        <w:t xml:space="preserve"> from English.</w:t>
+      </w:r>
+      <w:r>
+        <w:rPr>
+          <w:rFonts w:ascii="Arial" w:eastAsia="Times New Roman" w:hAnsi="Arial" w:cs="Arial"/>
+          <w:b/>
+          <w:bCs/>
           <w:i/>
           <w:iCs/>
           <w:color w:val="000000"/>
           <w:sz w:val="24"/>
           <w:szCs w:val="24"/>
         </w:rPr>
-        <w:t xml:space="preserve">cripture. For those training in English, </w:t>
-      </w:r>
-      <w:r>
-        <w:rPr>
-          <w:rFonts w:ascii="Arial" w:eastAsia="Times New Roman" w:hAnsi="Arial" w:cs="Arial"/>
+        <w:t xml:space="preserve"> It will not work.</w:t>
+      </w:r>
+      <w:r>
+        <w:rPr>
+          <w:rFonts w:ascii="Arial" w:eastAsia="Times New Roman" w:hAnsi="Arial" w:cs="Arial"/>
+          <w:b/>
+          <w:bCs/>
           <w:i/>
           <w:iCs/>
           <w:color w:val="000000"/>
           <w:sz w:val="24"/>
           <w:szCs w:val="24"/>
         </w:rPr>
-        <w:t>this</w:t>
-      </w:r>
-      <w:r>
-        <w:rPr>
-          <w:rFonts w:ascii="Arial" w:eastAsia="Times New Roman" w:hAnsi="Arial" w:cs="Arial"/>
+        <w:t xml:space="preserve"> </w:t>
+      </w:r>
+      <w:r>
+        <w:rPr>
+          <w:rFonts w:ascii="Arial" w:eastAsia="Times New Roman" w:hAnsi="Arial" w:cs="Arial"/>
+          <w:b/>
+          <w:bCs/>
           <w:i/>
           <w:iCs/>
           <w:color w:val="000000"/>
           <w:sz w:val="24"/>
           <w:szCs w:val="24"/>
         </w:rPr>
-        <w:t xml:space="preserve"> exercise is provided using Mark 16 of the English ULB. Using the English standards in this Walkthrough, students should </w:t>
-      </w:r>
-      <w:r>
-        <w:rPr>
-          <w:rFonts w:ascii="Arial" w:eastAsia="Times New Roman" w:hAnsi="Arial" w:cs="Arial"/>
+        <w:t>Instead,</w:t>
+      </w:r>
+      <w:r>
+        <w:rPr>
+          <w:rFonts w:ascii="Arial" w:eastAsia="Times New Roman" w:hAnsi="Arial" w:cs="Arial"/>
+          <w:b/>
+          <w:bCs/>
           <w:i/>
           <w:iCs/>
           <w:color w:val="000000"/>
           <w:sz w:val="24"/>
           <w:szCs w:val="24"/>
         </w:rPr>
-        <w:t>circle</w:t>
-      </w:r>
-      <w:r>
-        <w:rPr>
-          <w:rFonts w:ascii="Arial" w:eastAsia="Times New Roman" w:hAnsi="Arial" w:cs="Arial"/>
+        <w:br/>
+      </w:r>
+      <w:r>
+        <w:rPr>
+          <w:rFonts w:ascii="Arial" w:eastAsia="Times New Roman" w:hAnsi="Arial" w:cs="Arial"/>
+          <w:b/>
+          <w:bCs/>
           <w:i/>
           <w:iCs/>
           <w:color w:val="000000"/>
           <w:sz w:val="24"/>
           <w:szCs w:val="24"/>
         </w:rPr>
-        <w:t xml:space="preserve"> </w:t>
-      </w:r>
-      <w:r>
-        <w:rPr>
-          <w:rFonts w:ascii="Arial" w:eastAsia="Times New Roman" w:hAnsi="Arial" w:cs="Arial"/>
+        <w:t>u</w:t>
+      </w:r>
+      <w:r>
+        <w:rPr>
+          <w:rFonts w:ascii="Arial" w:eastAsia="Times New Roman" w:hAnsi="Arial" w:cs="Arial"/>
+          <w:b/>
+          <w:bCs/>
           <w:i/>
           <w:iCs/>
           <w:color w:val="000000"/>
           <w:sz w:val="24"/>
           <w:szCs w:val="24"/>
         </w:rPr>
-        <w:t xml:space="preserve">errors </w:t>
-      </w:r>
-      <w:r>
-        <w:rPr>
-          <w:rFonts w:ascii="Arial" w:eastAsia="Times New Roman" w:hAnsi="Arial" w:cs="Arial"/>
-          <w:i/>
-          <w:iCs/>
-          <w:color w:val="000000"/>
-          <w:sz w:val="24"/>
-          <w:szCs w:val="24"/>
-        </w:rPr>
-        <w:t xml:space="preserve">they find </w:t>
-      </w:r>
-      <w:r>
-        <w:rPr>
-          <w:rFonts w:ascii="Arial" w:eastAsia="Times New Roman" w:hAnsi="Arial" w:cs="Arial"/>
-          <w:i/>
-          <w:iCs/>
-          <w:color w:val="000000"/>
-          <w:sz w:val="24"/>
-          <w:szCs w:val="24"/>
-        </w:rPr>
-        <w:t xml:space="preserve">in the </w:t>
-      </w:r>
-      <w:r>
-        <w:rPr>
-          <w:rFonts w:ascii="Arial" w:eastAsia="Times New Roman" w:hAnsi="Arial" w:cs="Arial"/>
-          <w:i/>
-          <w:iCs/>
-          <w:color w:val="000000"/>
-          <w:sz w:val="24"/>
-          <w:szCs w:val="24"/>
-        </w:rPr>
-        <w:t>E</w:t>
-      </w:r>
-      <w:r>
-        <w:rPr>
-          <w:rFonts w:ascii="Arial" w:eastAsia="Times New Roman" w:hAnsi="Arial" w:cs="Arial"/>
-          <w:i/>
-          <w:iCs/>
-          <w:color w:val="000000"/>
-          <w:sz w:val="24"/>
-          <w:szCs w:val="24"/>
-        </w:rPr>
-        <w:t xml:space="preserve">xercise. An “answer” sheet for the trainer </w:t>
-      </w:r>
-      <w:r>
-        <w:rPr>
-          <w:rFonts w:ascii="Arial" w:eastAsia="Times New Roman" w:hAnsi="Arial" w:cs="Arial"/>
-          <w:i/>
-          <w:iCs/>
-          <w:color w:val="000000"/>
-          <w:sz w:val="24"/>
-          <w:szCs w:val="24"/>
-        </w:rPr>
-        <w:lastRenderedPageBreak/>
-        <w:t xml:space="preserve">only is included </w:t>
-      </w:r>
-      <w:r>
-        <w:rPr>
-          <w:rFonts w:ascii="Arial" w:eastAsia="Times New Roman" w:hAnsi="Arial" w:cs="Arial"/>
-          <w:i/>
-          <w:iCs/>
-          <w:color w:val="000000"/>
-          <w:sz w:val="24"/>
-          <w:szCs w:val="24"/>
-        </w:rPr>
-        <w:t>at the end of this walkthrough</w:t>
-      </w:r>
-      <w:r>
-        <w:rPr>
-          <w:rFonts w:ascii="Arial" w:eastAsia="Times New Roman" w:hAnsi="Arial" w:cs="Arial"/>
-          <w:i/>
-          <w:iCs/>
-          <w:color w:val="000000"/>
-          <w:sz w:val="24"/>
-          <w:szCs w:val="24"/>
-        </w:rPr>
-        <w:t xml:space="preserve">. Do NOT give students the ULB to use as a comparison. Errors should be found using only the </w:t>
-      </w:r>
-      <w:r>
-        <w:rPr>
-          <w:rFonts w:ascii="Arial" w:eastAsia="Times New Roman" w:hAnsi="Arial" w:cs="Arial"/>
-          <w:i/>
-          <w:iCs/>
-          <w:color w:val="000000"/>
-          <w:sz w:val="24"/>
-          <w:szCs w:val="24"/>
-        </w:rPr>
-        <w:t>categorie</w:t>
-      </w:r>
-      <w:r>
-        <w:rPr>
-          <w:rFonts w:ascii="Arial" w:eastAsia="Times New Roman" w:hAnsi="Arial" w:cs="Arial"/>
-          <w:i/>
-          <w:iCs/>
-          <w:color w:val="000000"/>
-          <w:sz w:val="24"/>
-          <w:szCs w:val="24"/>
-        </w:rPr>
-        <w:t>s in this lesson.</w:t>
-      </w:r>
-      <w:r>
-        <w:rPr>
-          <w:rFonts w:ascii="Arial" w:eastAsia="Times New Roman" w:hAnsi="Arial" w:cs="Arial"/>
-          <w:i/>
-          <w:iCs/>
-          <w:color w:val="000000"/>
-          <w:sz w:val="24"/>
-          <w:szCs w:val="24"/>
-        </w:rPr>
-        <w:t>)</w:t>
+        <w:t xml:space="preserve">se the source language ULB and add deliberate errors for students to find. </w:t>
       </w:r>
     </w:p>
     <w:p>
       <w:pPr>
         <w:rPr>
-          <w:rFonts w:ascii="Arial" w:hAnsi="Arial" w:cs="Arial"/>
-          <w:sz w:val="24"/>
-          <w:szCs w:val="24"/>
-        </w:rPr>
-      </w:pPr>
-      <w:r>
-        <w:rPr>
-          <w:rFonts w:ascii="Arial" w:eastAsia="Times New Roman" w:hAnsi="Arial" w:cs="Arial"/>
-          <w:b/>
-          <w:bCs/>
-          <w:i/>
-          <w:iCs/>
+          <w:rFonts w:ascii="Arial" w:eastAsia="Times New Roman" w:hAnsi="Arial" w:cs="Arial"/>
+          <w:b/>
+          <w:bCs/>
           <w:color w:val="000000"/>
           <w:sz w:val="24"/>
           <w:szCs w:val="24"/>
-        </w:rPr>
-        <w:t>To the instructor training in English:</w:t>
-      </w:r>
-      <w:r>
-        <w:rPr>
-          <w:rFonts w:ascii="Arial" w:eastAsia="Times New Roman" w:hAnsi="Arial" w:cs="Arial"/>
-          <w:i/>
-          <w:iCs/>
+          <w:highlight w:val="green"/>
+        </w:rPr>
+      </w:pPr>
+      <w:r>
+        <w:rPr>
+          <w:rFonts w:ascii="Arial" w:eastAsia="Times New Roman" w:hAnsi="Arial" w:cs="Arial"/>
+          <w:b/>
+          <w:bCs/>
           <w:color w:val="000000"/>
           <w:sz w:val="24"/>
           <w:szCs w:val="24"/>
-        </w:rPr>
-        <w:t xml:space="preserve"> </w:t>
-      </w:r>
-      <w:r>
-        <w:rPr>
-          <w:rFonts w:ascii="Arial" w:hAnsi="Arial" w:cs="Arial"/>
-          <w:sz w:val="24"/>
-          <w:szCs w:val="24"/>
-        </w:rPr>
-        <w:t xml:space="preserve">Reassure participants that, if they are not native English speakers, some of these errors may be difficult to notice. </w:t>
-      </w:r>
-      <w:r>
-        <w:rPr>
-          <w:rFonts w:ascii="Arial" w:hAnsi="Arial" w:cs="Arial"/>
-          <w:sz w:val="24"/>
-          <w:szCs w:val="24"/>
-        </w:rPr>
-        <w:t xml:space="preserve">Help them understand that anything they find is helpful, but it is not expected to be perfect. </w:t>
-      </w:r>
-      <w:r>
-        <w:rPr>
-          <w:rFonts w:ascii="Arial" w:hAnsi="Arial" w:cs="Arial"/>
-          <w:sz w:val="24"/>
-          <w:szCs w:val="24"/>
-        </w:rPr>
-        <w:t>Ask participants to think as they work about what</w:t>
-      </w:r>
-      <w:r>
-        <w:rPr>
-          <w:rFonts w:ascii="Arial" w:hAnsi="Arial" w:cs="Arial"/>
-          <w:sz w:val="24"/>
-          <w:szCs w:val="24"/>
-        </w:rPr>
-        <w:t xml:space="preserve"> kinds of </w:t>
-      </w:r>
-      <w:r>
-        <w:rPr>
-          <w:rFonts w:ascii="Arial" w:hAnsi="Arial" w:cs="Arial"/>
-          <w:sz w:val="24"/>
-          <w:szCs w:val="24"/>
-        </w:rPr>
-        <w:t>errors they commonly see when their own language is written or printed.</w:t>
-      </w:r>
-      <w:r>
-        <w:rPr>
-          <w:rFonts w:ascii="Arial" w:hAnsi="Arial" w:cs="Arial"/>
-          <w:sz w:val="24"/>
-          <w:szCs w:val="24"/>
-        </w:rPr>
-        <w:t xml:space="preserve"> </w:t>
+          <w:highlight w:val="green"/>
+        </w:rPr>
+        <w:br w:type="page"/>
       </w:r>
     </w:p>
     <w:p>
       <w:pPr>
+        <w:spacing w:before="120"/>
+        <w:jc w:val="center"/>
+        <w:rPr>
+          <w:rFonts w:ascii="Arial" w:eastAsia="Times New Roman" w:hAnsi="Arial" w:cs="Arial"/>
+          <w:b/>
+          <w:bCs/>
+          <w:color w:val="000000"/>
+          <w:sz w:val="24"/>
+          <w:szCs w:val="24"/>
+        </w:rPr>
+      </w:pPr>
+      <w:r>
+        <w:rPr>
+          <w:rFonts w:ascii="Arial" w:eastAsia="Times New Roman" w:hAnsi="Arial" w:cs="Arial"/>
+          <w:b/>
+          <w:bCs/>
+          <w:color w:val="000000"/>
+          <w:sz w:val="24"/>
+          <w:szCs w:val="24"/>
+          <w:highlight w:val="green"/>
+        </w:rPr>
+        <w:lastRenderedPageBreak/>
+        <w:t>Exercise 1:</w:t>
+      </w:r>
+      <w:r>
+        <w:rPr>
+          <w:rFonts w:ascii="Arial" w:eastAsia="Times New Roman" w:hAnsi="Arial" w:cs="Arial"/>
+          <w:b/>
+          <w:bCs/>
+          <w:color w:val="000000"/>
+          <w:sz w:val="24"/>
+          <w:szCs w:val="24"/>
+        </w:rPr>
+        <w:t xml:space="preserve"> Proofread a chapter using a prepared checklist</w:t>
+      </w:r>
+    </w:p>
+    <w:p>
+      <w:pPr>
+        <w:rPr>
+          <w:rFonts w:ascii="Arial" w:eastAsia="Times New Roman" w:hAnsi="Arial" w:cs="Arial"/>
+          <w:i/>
+          <w:iCs/>
+          <w:color w:val="000000"/>
+          <w:sz w:val="24"/>
+          <w:szCs w:val="24"/>
+        </w:rPr>
+      </w:pPr>
+      <w:r>
+        <w:rPr>
+          <w:rFonts w:ascii="Arial" w:eastAsia="Times New Roman" w:hAnsi="Arial" w:cs="Arial"/>
+          <w:i/>
+          <w:iCs/>
+          <w:color w:val="000000"/>
+          <w:sz w:val="24"/>
+          <w:szCs w:val="24"/>
+        </w:rPr>
+        <w:t>(</w:t>
+      </w:r>
+      <w:r>
+        <w:rPr>
+          <w:rFonts w:ascii="Arial" w:eastAsia="Times New Roman" w:hAnsi="Arial" w:cs="Arial"/>
+          <w:i/>
+          <w:iCs/>
+          <w:color w:val="000000"/>
+          <w:sz w:val="24"/>
+          <w:szCs w:val="24"/>
+        </w:rPr>
+        <w:t>Students should follow the instructions given in th</w:t>
+      </w:r>
+      <w:r>
+        <w:rPr>
+          <w:rFonts w:ascii="Arial" w:eastAsia="Times New Roman" w:hAnsi="Arial" w:cs="Arial"/>
+          <w:i/>
+          <w:iCs/>
+          <w:color w:val="000000"/>
+          <w:sz w:val="24"/>
+          <w:szCs w:val="24"/>
+        </w:rPr>
+        <w:t>e Exercise</w:t>
+      </w:r>
+      <w:r>
+        <w:rPr>
+          <w:rFonts w:ascii="Arial" w:eastAsia="Times New Roman" w:hAnsi="Arial" w:cs="Arial"/>
+          <w:i/>
+          <w:iCs/>
+          <w:color w:val="000000"/>
+          <w:sz w:val="24"/>
+          <w:szCs w:val="24"/>
+        </w:rPr>
+        <w:t xml:space="preserve"> to search for errors in a portion of </w:t>
+      </w:r>
+      <w:r>
+        <w:rPr>
+          <w:rFonts w:ascii="Arial" w:eastAsia="Times New Roman" w:hAnsi="Arial" w:cs="Arial"/>
+          <w:i/>
+          <w:iCs/>
+          <w:color w:val="000000"/>
+          <w:sz w:val="24"/>
+          <w:szCs w:val="24"/>
+        </w:rPr>
+        <w:t>S</w:t>
+      </w:r>
+      <w:r>
+        <w:rPr>
+          <w:rFonts w:ascii="Arial" w:eastAsia="Times New Roman" w:hAnsi="Arial" w:cs="Arial"/>
+          <w:i/>
+          <w:iCs/>
+          <w:color w:val="000000"/>
+          <w:sz w:val="24"/>
+          <w:szCs w:val="24"/>
+        </w:rPr>
+        <w:t xml:space="preserve">cripture. Using the English standards in this Walkthrough, students should </w:t>
+      </w:r>
+      <w:r>
+        <w:rPr>
+          <w:rFonts w:ascii="Arial" w:eastAsia="Times New Roman" w:hAnsi="Arial" w:cs="Arial"/>
+          <w:i/>
+          <w:iCs/>
+          <w:color w:val="000000"/>
+          <w:sz w:val="24"/>
+          <w:szCs w:val="24"/>
+        </w:rPr>
+        <w:t>circle</w:t>
+      </w:r>
+      <w:r>
+        <w:rPr>
+          <w:rFonts w:ascii="Arial" w:eastAsia="Times New Roman" w:hAnsi="Arial" w:cs="Arial"/>
+          <w:i/>
+          <w:iCs/>
+          <w:color w:val="000000"/>
+          <w:sz w:val="24"/>
+          <w:szCs w:val="24"/>
+        </w:rPr>
+        <w:t xml:space="preserve"> </w:t>
+      </w:r>
+      <w:r>
+        <w:rPr>
+          <w:rFonts w:ascii="Arial" w:eastAsia="Times New Roman" w:hAnsi="Arial" w:cs="Arial"/>
+          <w:i/>
+          <w:iCs/>
+          <w:color w:val="000000"/>
+          <w:sz w:val="24"/>
+          <w:szCs w:val="24"/>
+        </w:rPr>
+        <w:t xml:space="preserve">errors </w:t>
+      </w:r>
+      <w:r>
+        <w:rPr>
+          <w:rFonts w:ascii="Arial" w:eastAsia="Times New Roman" w:hAnsi="Arial" w:cs="Arial"/>
+          <w:i/>
+          <w:iCs/>
+          <w:color w:val="000000"/>
+          <w:sz w:val="24"/>
+          <w:szCs w:val="24"/>
+        </w:rPr>
+        <w:t xml:space="preserve">they find </w:t>
+      </w:r>
+      <w:r>
+        <w:rPr>
+          <w:rFonts w:ascii="Arial" w:eastAsia="Times New Roman" w:hAnsi="Arial" w:cs="Arial"/>
+          <w:i/>
+          <w:iCs/>
+          <w:color w:val="000000"/>
+          <w:sz w:val="24"/>
+          <w:szCs w:val="24"/>
+        </w:rPr>
+        <w:t xml:space="preserve">in the </w:t>
+      </w:r>
+      <w:r>
+        <w:rPr>
+          <w:rFonts w:ascii="Arial" w:eastAsia="Times New Roman" w:hAnsi="Arial" w:cs="Arial"/>
+          <w:i/>
+          <w:iCs/>
+          <w:color w:val="000000"/>
+          <w:sz w:val="24"/>
+          <w:szCs w:val="24"/>
+        </w:rPr>
+        <w:t>E</w:t>
+      </w:r>
+      <w:r>
+        <w:rPr>
+          <w:rFonts w:ascii="Arial" w:eastAsia="Times New Roman" w:hAnsi="Arial" w:cs="Arial"/>
+          <w:i/>
+          <w:iCs/>
+          <w:color w:val="000000"/>
+          <w:sz w:val="24"/>
+          <w:szCs w:val="24"/>
+        </w:rPr>
+        <w:t xml:space="preserve">xercise. An “answer” sheet for the trainer only is included </w:t>
+      </w:r>
+      <w:r>
+        <w:rPr>
+          <w:rFonts w:ascii="Arial" w:eastAsia="Times New Roman" w:hAnsi="Arial" w:cs="Arial"/>
+          <w:i/>
+          <w:iCs/>
+          <w:color w:val="000000"/>
+          <w:sz w:val="24"/>
+          <w:szCs w:val="24"/>
+        </w:rPr>
+        <w:t>at the end of this walkthrough</w:t>
+      </w:r>
+      <w:r>
+        <w:rPr>
+          <w:rFonts w:ascii="Arial" w:eastAsia="Times New Roman" w:hAnsi="Arial" w:cs="Arial"/>
+          <w:i/>
+          <w:iCs/>
+          <w:color w:val="000000"/>
+          <w:sz w:val="24"/>
+          <w:szCs w:val="24"/>
+        </w:rPr>
+        <w:t xml:space="preserve">. Do NOT give students the ULB to use as a comparison. Errors should be found using only the </w:t>
+      </w:r>
+      <w:r>
+        <w:rPr>
+          <w:rFonts w:ascii="Arial" w:eastAsia="Times New Roman" w:hAnsi="Arial" w:cs="Arial"/>
+          <w:i/>
+          <w:iCs/>
+          <w:color w:val="000000"/>
+          <w:sz w:val="24"/>
+          <w:szCs w:val="24"/>
+        </w:rPr>
+        <w:t>categorie</w:t>
+      </w:r>
+      <w:r>
+        <w:rPr>
+          <w:rFonts w:ascii="Arial" w:eastAsia="Times New Roman" w:hAnsi="Arial" w:cs="Arial"/>
+          <w:i/>
+          <w:iCs/>
+          <w:color w:val="000000"/>
+          <w:sz w:val="24"/>
+          <w:szCs w:val="24"/>
+        </w:rPr>
+        <w:t>s in this lesson.</w:t>
+      </w:r>
+      <w:r>
+        <w:rPr>
+          <w:rFonts w:ascii="Arial" w:eastAsia="Times New Roman" w:hAnsi="Arial" w:cs="Arial"/>
+          <w:i/>
+          <w:iCs/>
+          <w:color w:val="000000"/>
+          <w:sz w:val="24"/>
+          <w:szCs w:val="24"/>
+        </w:rPr>
+        <w:t>)</w:t>
+      </w:r>
+    </w:p>
+    <w:p>
+      <w:pPr>
         <w:rPr>
           <w:rFonts w:ascii="Arial" w:eastAsia="Times New Roman" w:hAnsi="Arial" w:cs="Arial"/>
           <w:color w:val="000000" w:themeColor="text1"/>
@@ -5198,11 +5619,103 @@
       </w:pPr>
       <w:r>
         <w:rPr>
-          <w:rFonts w:ascii="Arial" w:hAnsi="Arial" w:cs="Arial"/>
-          <w:sz w:val="24"/>
-          <w:szCs w:val="24"/>
-        </w:rPr>
-        <w:t xml:space="preserve">Point out step 4, where they are instructed to read the text out loud. Explain that they may be tempted to skip the rest of the steps, but they should NOT skip them. </w:t>
+          <w:rFonts w:ascii="Arial" w:eastAsia="Times New Roman" w:hAnsi="Arial" w:cs="Arial"/>
+          <w:b/>
+          <w:bCs/>
+          <w:i/>
+          <w:iCs/>
+          <w:color w:val="000000"/>
+          <w:sz w:val="24"/>
+          <w:szCs w:val="24"/>
+        </w:rPr>
+        <w:t>To the instructor training in English:</w:t>
+      </w:r>
+      <w:r>
+        <w:rPr>
+          <w:rFonts w:ascii="Arial" w:eastAsia="Times New Roman" w:hAnsi="Arial" w:cs="Arial"/>
+          <w:i/>
+          <w:iCs/>
+          <w:color w:val="000000"/>
+          <w:sz w:val="24"/>
+          <w:szCs w:val="24"/>
+        </w:rPr>
+        <w:t xml:space="preserve"> </w:t>
+      </w:r>
+      <w:r>
+        <w:rPr>
+          <w:rFonts w:ascii="Arial" w:hAnsi="Arial" w:cs="Arial"/>
+          <w:sz w:val="24"/>
+          <w:szCs w:val="24"/>
+        </w:rPr>
+        <w:t xml:space="preserve">Reassure participants that, if they are not native English speakers, some of these errors may be difficult to notice. </w:t>
+      </w:r>
+      <w:r>
+        <w:rPr>
+          <w:rFonts w:ascii="Arial" w:hAnsi="Arial" w:cs="Arial"/>
+          <w:sz w:val="24"/>
+          <w:szCs w:val="24"/>
+        </w:rPr>
+        <w:t xml:space="preserve">Help them understand that anything they find is helpful, but it is not expected to be perfect. </w:t>
+      </w:r>
+      <w:r>
+        <w:rPr>
+          <w:rFonts w:ascii="Arial" w:hAnsi="Arial" w:cs="Arial"/>
+          <w:sz w:val="24"/>
+          <w:szCs w:val="24"/>
+        </w:rPr>
+        <w:t>Ask participants to think as they work about what</w:t>
+      </w:r>
+      <w:r>
+        <w:rPr>
+          <w:rFonts w:ascii="Arial" w:hAnsi="Arial" w:cs="Arial"/>
+          <w:sz w:val="24"/>
+          <w:szCs w:val="24"/>
+        </w:rPr>
+        <w:t xml:space="preserve"> kinds of </w:t>
+      </w:r>
+      <w:r>
+        <w:rPr>
+          <w:rFonts w:ascii="Arial" w:hAnsi="Arial" w:cs="Arial"/>
+          <w:sz w:val="24"/>
+          <w:szCs w:val="24"/>
+        </w:rPr>
+        <w:t>errors they commonly see when their own language is written or printed.</w:t>
+      </w:r>
+      <w:r>
+        <w:rPr>
+          <w:rFonts w:ascii="Arial" w:hAnsi="Arial" w:cs="Arial"/>
+          <w:sz w:val="24"/>
+          <w:szCs w:val="24"/>
+        </w:rPr>
+        <w:t xml:space="preserve"> </w:t>
+      </w:r>
+    </w:p>
+    <w:p>
+      <w:pPr>
+        <w:rPr>
+          <w:rFonts w:ascii="Arial" w:eastAsia="Times New Roman" w:hAnsi="Arial" w:cs="Arial"/>
+          <w:color w:val="000000" w:themeColor="text1"/>
+          <w:sz w:val="24"/>
+          <w:szCs w:val="24"/>
+        </w:rPr>
+      </w:pPr>
+      <w:r>
+        <w:rPr>
+          <w:rFonts w:ascii="Arial" w:hAnsi="Arial" w:cs="Arial"/>
+          <w:b/>
+          <w:bCs/>
+          <w:sz w:val="24"/>
+          <w:szCs w:val="24"/>
+        </w:rPr>
+        <w:t>Point out step 4, where they are instructed to read the text out loud.</w:t>
+      </w:r>
+      <w:r>
+        <w:rPr>
+          <w:rFonts w:ascii="Arial" w:hAnsi="Arial" w:cs="Arial"/>
+          <w:sz w:val="24"/>
+          <w:szCs w:val="24"/>
+        </w:rPr>
+        <w:t xml:space="preserve"> Explain that they may be tempted to skip the rest of the steps, but they should NOT skip them. </w:t>
       </w:r>
     </w:p>
     <w:p>
@@ -5563,29 +6076,7 @@
           <w:sz w:val="24"/>
           <w:szCs w:val="24"/>
         </w:rPr>
-        <w:t xml:space="preserve">If the errors you found got fixed, would it make it easier for </w:t>
-      </w:r>
-      <w:r>
-        <w:rPr>
-          <w:rStyle w:val="normaltextrun"/>
-          <w:rFonts w:ascii="Arial" w:hAnsi="Arial" w:cs="Arial"/>
-          <w:b/>
-          <w:bCs/>
-          <w:sz w:val="24"/>
-          <w:szCs w:val="24"/>
-        </w:rPr>
-        <w:t>readers</w:t>
-      </w:r>
-      <w:r>
-        <w:rPr>
-          <w:rStyle w:val="normaltextrun"/>
-          <w:rFonts w:ascii="Arial" w:hAnsi="Arial" w:cs="Arial"/>
-          <w:b/>
-          <w:bCs/>
-          <w:sz w:val="24"/>
-          <w:szCs w:val="24"/>
-        </w:rPr>
-        <w:t xml:space="preserve"> to understand the text?</w:t>
+        <w:t>Did it make a difference when you read it out loud?</w:t>
       </w:r>
     </w:p>
     <w:p>
@@ -5613,277 +6104,57 @@
           <w:sz w:val="24"/>
           <w:szCs w:val="24"/>
         </w:rPr>
-        <w:t>Do you think the ways you marked the errors you found would be clear to someone else? What do you think would be a good way to communicate them to a typist who could fix them in BTT Writer?</w:t>
+        <w:t xml:space="preserve">If the errors you found got fixed, would it make it easier for </w:t>
+      </w:r>
+      <w:r>
+        <w:rPr>
+          <w:rStyle w:val="normaltextrun"/>
+          <w:rFonts w:ascii="Arial" w:hAnsi="Arial" w:cs="Arial"/>
+          <w:b/>
+          <w:bCs/>
+          <w:sz w:val="24"/>
+          <w:szCs w:val="24"/>
+        </w:rPr>
+        <w:t>readers</w:t>
+      </w:r>
+      <w:r>
+        <w:rPr>
+          <w:rStyle w:val="normaltextrun"/>
+          <w:rFonts w:ascii="Arial" w:hAnsi="Arial" w:cs="Arial"/>
+          <w:b/>
+          <w:bCs/>
+          <w:sz w:val="24"/>
+          <w:szCs w:val="24"/>
+        </w:rPr>
+        <w:t xml:space="preserve"> to understand the text?</w:t>
       </w:r>
     </w:p>
     <w:p>
       <w:pPr>
-        <w:rPr>
-          <w:rFonts w:ascii="Arial" w:eastAsia="Times New Roman" w:hAnsi="Arial" w:cs="Arial"/>
-          <w:sz w:val="24"/>
-          <w:szCs w:val="24"/>
-        </w:rPr>
-      </w:pPr>
-      <w:r>
-        <w:rPr>
-          <w:rFonts w:ascii="Arial" w:eastAsia="Times New Roman" w:hAnsi="Arial" w:cs="Arial"/>
-          <w:b/>
-          <w:bCs/>
-          <w:sz w:val="24"/>
-          <w:szCs w:val="24"/>
-          <w:u w:val="single"/>
-        </w:rPr>
-        <w:t>Confirm:</w:t>
-      </w:r>
-      <w:r>
-        <w:rPr>
-          <w:rFonts w:ascii="Arial" w:eastAsia="Times New Roman" w:hAnsi="Arial" w:cs="Arial"/>
-          <w:b/>
-          <w:bCs/>
-          <w:sz w:val="24"/>
-          <w:szCs w:val="24"/>
-        </w:rPr>
-        <w:t xml:space="preserve"> </w:t>
-      </w:r>
-      <w:r>
-        <w:rPr>
-          <w:rFonts w:ascii="Arial" w:eastAsia="Times New Roman" w:hAnsi="Arial" w:cs="Arial"/>
-          <w:sz w:val="24"/>
-          <w:szCs w:val="24"/>
-        </w:rPr>
-        <w:t xml:space="preserve">The </w:t>
-      </w:r>
-      <w:r>
-        <w:rPr>
-          <w:rFonts w:ascii="Arial" w:eastAsia="Times New Roman" w:hAnsi="Arial" w:cs="Arial"/>
-          <w:sz w:val="24"/>
-          <w:szCs w:val="24"/>
-        </w:rPr>
-        <w:t>participants</w:t>
-      </w:r>
-      <w:r>
-        <w:rPr>
-          <w:rFonts w:ascii="Arial" w:eastAsia="Times New Roman" w:hAnsi="Arial" w:cs="Arial"/>
-          <w:sz w:val="24"/>
-          <w:szCs w:val="24"/>
-        </w:rPr>
-        <w:t xml:space="preserve"> </w:t>
-      </w:r>
-      <w:r>
-        <w:rPr>
-          <w:rFonts w:ascii="Arial" w:eastAsia="Times New Roman" w:hAnsi="Arial" w:cs="Arial"/>
-          <w:sz w:val="24"/>
-          <w:szCs w:val="24"/>
-        </w:rPr>
-        <w:t xml:space="preserve">understand what </w:t>
-      </w:r>
-      <w:r>
-        <w:rPr>
-          <w:rFonts w:ascii="Arial" w:eastAsia="Times New Roman" w:hAnsi="Arial" w:cs="Arial"/>
-          <w:sz w:val="24"/>
-          <w:szCs w:val="24"/>
-        </w:rPr>
-        <w:t>proofreading</w:t>
-      </w:r>
-      <w:r>
-        <w:rPr>
-          <w:rFonts w:ascii="Arial" w:eastAsia="Times New Roman" w:hAnsi="Arial" w:cs="Arial"/>
-          <w:sz w:val="24"/>
-          <w:szCs w:val="24"/>
-        </w:rPr>
-        <w:t xml:space="preserve"> is and how to perform </w:t>
-      </w:r>
-      <w:r>
-        <w:rPr>
-          <w:rFonts w:ascii="Arial" w:eastAsia="Times New Roman" w:hAnsi="Arial" w:cs="Arial"/>
-          <w:sz w:val="24"/>
-          <w:szCs w:val="24"/>
-        </w:rPr>
-        <w:t>it</w:t>
-      </w:r>
-      <w:r>
-        <w:rPr>
-          <w:rFonts w:ascii="Arial" w:eastAsia="Times New Roman" w:hAnsi="Arial" w:cs="Arial"/>
-          <w:sz w:val="24"/>
-          <w:szCs w:val="24"/>
-        </w:rPr>
-        <w:t xml:space="preserve">. They understand that they will need to </w:t>
-      </w:r>
-      <w:r>
-        <w:rPr>
-          <w:rFonts w:ascii="Arial" w:eastAsia="Times New Roman" w:hAnsi="Arial" w:cs="Arial"/>
-          <w:sz w:val="24"/>
-          <w:szCs w:val="24"/>
-        </w:rPr>
-        <w:t>hav</w:t>
-      </w:r>
-      <w:r>
-        <w:rPr>
-          <w:rFonts w:ascii="Arial" w:eastAsia="Times New Roman" w:hAnsi="Arial" w:cs="Arial"/>
-          <w:sz w:val="24"/>
-          <w:szCs w:val="24"/>
-        </w:rPr>
-        <w:t xml:space="preserve">e a checklist for their </w:t>
-      </w:r>
-      <w:r>
-        <w:rPr>
-          <w:rFonts w:ascii="Arial" w:eastAsia="Times New Roman" w:hAnsi="Arial" w:cs="Arial"/>
-          <w:sz w:val="24"/>
-          <w:szCs w:val="24"/>
-        </w:rPr>
-        <w:t xml:space="preserve">own </w:t>
-      </w:r>
-      <w:r>
-        <w:rPr>
-          <w:rFonts w:ascii="Arial" w:eastAsia="Times New Roman" w:hAnsi="Arial" w:cs="Arial"/>
-          <w:sz w:val="24"/>
-          <w:szCs w:val="24"/>
-        </w:rPr>
-        <w:t>language standards</w:t>
-      </w:r>
-      <w:r>
-        <w:rPr>
-          <w:rFonts w:ascii="Arial" w:eastAsia="Times New Roman" w:hAnsi="Arial" w:cs="Arial"/>
-          <w:sz w:val="24"/>
-          <w:szCs w:val="24"/>
-        </w:rPr>
-        <w:t>, so that</w:t>
-      </w:r>
-      <w:r>
-        <w:rPr>
-          <w:rFonts w:ascii="Arial" w:eastAsia="Times New Roman" w:hAnsi="Arial" w:cs="Arial"/>
-          <w:sz w:val="24"/>
-          <w:szCs w:val="24"/>
-        </w:rPr>
-        <w:t xml:space="preserve"> </w:t>
-      </w:r>
-      <w:r>
-        <w:rPr>
-          <w:rFonts w:ascii="Arial" w:eastAsia="Times New Roman" w:hAnsi="Arial" w:cs="Arial"/>
-          <w:sz w:val="24"/>
-          <w:szCs w:val="24"/>
-        </w:rPr>
-        <w:t>their</w:t>
-      </w:r>
-      <w:r>
-        <w:rPr>
-          <w:rFonts w:ascii="Arial" w:eastAsia="Times New Roman" w:hAnsi="Arial" w:cs="Arial"/>
-          <w:sz w:val="24"/>
-          <w:szCs w:val="24"/>
-        </w:rPr>
-        <w:t xml:space="preserve"> </w:t>
-      </w:r>
-      <w:r>
-        <w:rPr>
-          <w:rFonts w:ascii="Arial" w:eastAsia="Times New Roman" w:hAnsi="Arial" w:cs="Arial"/>
-          <w:sz w:val="24"/>
-          <w:szCs w:val="24"/>
-        </w:rPr>
-        <w:t>proofread</w:t>
-      </w:r>
-      <w:r>
-        <w:rPr>
-          <w:rFonts w:ascii="Arial" w:eastAsia="Times New Roman" w:hAnsi="Arial" w:cs="Arial"/>
-          <w:sz w:val="24"/>
-          <w:szCs w:val="24"/>
-        </w:rPr>
-        <w:t xml:space="preserve">ers </w:t>
-      </w:r>
-      <w:r>
-        <w:rPr>
-          <w:rFonts w:ascii="Arial" w:eastAsia="Times New Roman" w:hAnsi="Arial" w:cs="Arial"/>
-          <w:sz w:val="24"/>
-          <w:szCs w:val="24"/>
-        </w:rPr>
-        <w:t>can</w:t>
-      </w:r>
-      <w:r>
-        <w:rPr>
-          <w:rFonts w:ascii="Arial" w:eastAsia="Times New Roman" w:hAnsi="Arial" w:cs="Arial"/>
-          <w:sz w:val="24"/>
-          <w:szCs w:val="24"/>
-        </w:rPr>
-        <w:t xml:space="preserve"> use</w:t>
-      </w:r>
-      <w:r>
-        <w:rPr>
-          <w:rFonts w:ascii="Arial" w:eastAsia="Times New Roman" w:hAnsi="Arial" w:cs="Arial"/>
-          <w:sz w:val="24"/>
-          <w:szCs w:val="24"/>
-        </w:rPr>
-        <w:t xml:space="preserve"> it</w:t>
-      </w:r>
-      <w:r>
-        <w:rPr>
-          <w:rFonts w:ascii="Arial" w:eastAsia="Times New Roman" w:hAnsi="Arial" w:cs="Arial"/>
-          <w:sz w:val="24"/>
-          <w:szCs w:val="24"/>
-        </w:rPr>
-        <w:t>.</w:t>
-      </w:r>
-      <w:r>
-        <w:rPr>
-          <w:rFonts w:ascii="Arial" w:eastAsia="Times New Roman" w:hAnsi="Arial" w:cs="Arial"/>
-          <w:sz w:val="24"/>
-          <w:szCs w:val="24"/>
-        </w:rPr>
-        <w:t xml:space="preserve"> </w:t>
-      </w:r>
-      <w:r>
-        <w:rPr>
-          <w:rFonts w:ascii="Arial" w:eastAsia="Times New Roman" w:hAnsi="Arial" w:cs="Arial"/>
-          <w:sz w:val="24"/>
-          <w:szCs w:val="24"/>
-        </w:rPr>
-        <w:t>They understand that although some of these</w:t>
-      </w:r>
-      <w:r>
-        <w:rPr>
-          <w:rFonts w:ascii="Arial" w:eastAsia="Times New Roman" w:hAnsi="Arial" w:cs="Arial"/>
-          <w:sz w:val="24"/>
-          <w:szCs w:val="24"/>
-        </w:rPr>
-        <w:t xml:space="preserve"> kinds of</w:t>
-      </w:r>
-      <w:r>
-        <w:rPr>
-          <w:rFonts w:ascii="Arial" w:eastAsia="Times New Roman" w:hAnsi="Arial" w:cs="Arial"/>
-          <w:sz w:val="24"/>
-          <w:szCs w:val="24"/>
-        </w:rPr>
-        <w:t xml:space="preserve"> things may have been found </w:t>
-      </w:r>
-      <w:r>
-        <w:rPr>
-          <w:rFonts w:ascii="Arial" w:eastAsia="Times New Roman" w:hAnsi="Arial" w:cs="Arial"/>
-          <w:sz w:val="24"/>
-          <w:szCs w:val="24"/>
-        </w:rPr>
-        <w:t xml:space="preserve">earlier </w:t>
-      </w:r>
-      <w:r>
-        <w:rPr>
-          <w:rFonts w:ascii="Arial" w:eastAsia="Times New Roman" w:hAnsi="Arial" w:cs="Arial"/>
-          <w:sz w:val="24"/>
-          <w:szCs w:val="24"/>
-        </w:rPr>
-        <w:t xml:space="preserve">using the Quality Assurance Guide, this final and systematic check of a printout will make their </w:t>
-      </w:r>
-      <w:r>
-        <w:rPr>
-          <w:rFonts w:ascii="Arial" w:eastAsia="Times New Roman" w:hAnsi="Arial" w:cs="Arial"/>
-          <w:sz w:val="24"/>
-          <w:szCs w:val="24"/>
-        </w:rPr>
-        <w:t xml:space="preserve">finished </w:t>
-      </w:r>
-      <w:r>
-        <w:rPr>
-          <w:rFonts w:ascii="Arial" w:eastAsia="Times New Roman" w:hAnsi="Arial" w:cs="Arial"/>
-          <w:sz w:val="24"/>
-          <w:szCs w:val="24"/>
-        </w:rPr>
-        <w:t>Bible better.</w:t>
+        <w:pStyle w:val="ListParagraph"/>
+        <w:numPr>
+          <w:ilvl w:val="0"/>
+          <w:numId w:val="12"/>
+        </w:numPr>
+        <w:rPr>
+          <w:rStyle w:val="normaltextrun"/>
+          <w:rFonts w:ascii="Arial" w:hAnsi="Arial" w:cs="Arial"/>
+          <w:b/>
+          <w:bCs/>
+          <w:sz w:val="24"/>
+          <w:szCs w:val="24"/>
+        </w:rPr>
+      </w:pPr>
+      <w:r>
+        <w:rPr>
+          <w:rStyle w:val="normaltextrun"/>
+          <w:rFonts w:ascii="Arial" w:hAnsi="Arial" w:cs="Arial"/>
+          <w:b/>
+          <w:bCs/>
+          <w:sz w:val="24"/>
+          <w:szCs w:val="24"/>
+        </w:rPr>
+        <w:t>Do you think the ways you marked the errors you found would be clear to someone else? What do you think would be a good way to communicate them to a typist who could fix them in BTT Writer?</w:t>
       </w:r>
     </w:p>
     <w:p>
@@ -5894,6 +6165,243 @@
           <w:szCs w:val="24"/>
         </w:rPr>
       </w:pPr>
+      <w:r>
+        <w:rPr>
+          <w:rFonts w:ascii="Arial" w:eastAsia="Times New Roman" w:hAnsi="Arial" w:cs="Arial"/>
+          <w:b/>
+          <w:bCs/>
+          <w:sz w:val="24"/>
+          <w:szCs w:val="24"/>
+          <w:u w:val="single"/>
+        </w:rPr>
+        <w:t>Confirm:</w:t>
+      </w:r>
+      <w:r>
+        <w:rPr>
+          <w:rFonts w:ascii="Arial" w:eastAsia="Times New Roman" w:hAnsi="Arial" w:cs="Arial"/>
+          <w:b/>
+          <w:bCs/>
+          <w:sz w:val="24"/>
+          <w:szCs w:val="24"/>
+        </w:rPr>
+        <w:t xml:space="preserve"> </w:t>
+      </w:r>
+      <w:r>
+        <w:rPr>
+          <w:rFonts w:ascii="Arial" w:eastAsia="Times New Roman" w:hAnsi="Arial" w:cs="Arial"/>
+          <w:sz w:val="24"/>
+          <w:szCs w:val="24"/>
+        </w:rPr>
+        <w:t xml:space="preserve">The </w:t>
+      </w:r>
+      <w:r>
+        <w:rPr>
+          <w:rFonts w:ascii="Arial" w:eastAsia="Times New Roman" w:hAnsi="Arial" w:cs="Arial"/>
+          <w:sz w:val="24"/>
+          <w:szCs w:val="24"/>
+        </w:rPr>
+        <w:t>participants</w:t>
+      </w:r>
+      <w:r>
+        <w:rPr>
+          <w:rFonts w:ascii="Arial" w:eastAsia="Times New Roman" w:hAnsi="Arial" w:cs="Arial"/>
+          <w:sz w:val="24"/>
+          <w:szCs w:val="24"/>
+        </w:rPr>
+        <w:t xml:space="preserve"> </w:t>
+      </w:r>
+      <w:r>
+        <w:rPr>
+          <w:rFonts w:ascii="Arial" w:eastAsia="Times New Roman" w:hAnsi="Arial" w:cs="Arial"/>
+          <w:sz w:val="24"/>
+          <w:szCs w:val="24"/>
+        </w:rPr>
+        <w:t xml:space="preserve">understand what </w:t>
+      </w:r>
+      <w:r>
+        <w:rPr>
+          <w:rFonts w:ascii="Arial" w:eastAsia="Times New Roman" w:hAnsi="Arial" w:cs="Arial"/>
+          <w:sz w:val="24"/>
+          <w:szCs w:val="24"/>
+        </w:rPr>
+        <w:t>proofreading</w:t>
+      </w:r>
+      <w:r>
+        <w:rPr>
+          <w:rFonts w:ascii="Arial" w:eastAsia="Times New Roman" w:hAnsi="Arial" w:cs="Arial"/>
+          <w:sz w:val="24"/>
+          <w:szCs w:val="24"/>
+        </w:rPr>
+        <w:t xml:space="preserve"> is and how to perform </w:t>
+      </w:r>
+      <w:r>
+        <w:rPr>
+          <w:rFonts w:ascii="Arial" w:eastAsia="Times New Roman" w:hAnsi="Arial" w:cs="Arial"/>
+          <w:sz w:val="24"/>
+          <w:szCs w:val="24"/>
+        </w:rPr>
+        <w:t>it</w:t>
+      </w:r>
+      <w:r>
+        <w:rPr>
+          <w:rFonts w:ascii="Arial" w:eastAsia="Times New Roman" w:hAnsi="Arial" w:cs="Arial"/>
+          <w:sz w:val="24"/>
+          <w:szCs w:val="24"/>
+        </w:rPr>
+        <w:t xml:space="preserve">. They understand that they will need to </w:t>
+      </w:r>
+      <w:r>
+        <w:rPr>
+          <w:rFonts w:ascii="Arial" w:eastAsia="Times New Roman" w:hAnsi="Arial" w:cs="Arial"/>
+          <w:sz w:val="24"/>
+          <w:szCs w:val="24"/>
+        </w:rPr>
+        <w:t>hav</w:t>
+      </w:r>
+      <w:r>
+        <w:rPr>
+          <w:rFonts w:ascii="Arial" w:eastAsia="Times New Roman" w:hAnsi="Arial" w:cs="Arial"/>
+          <w:sz w:val="24"/>
+          <w:szCs w:val="24"/>
+        </w:rPr>
+        <w:t xml:space="preserve">e a checklist for their </w:t>
+      </w:r>
+      <w:r>
+        <w:rPr>
+          <w:rFonts w:ascii="Arial" w:eastAsia="Times New Roman" w:hAnsi="Arial" w:cs="Arial"/>
+          <w:sz w:val="24"/>
+          <w:szCs w:val="24"/>
+        </w:rPr>
+        <w:t xml:space="preserve">own </w:t>
+      </w:r>
+      <w:r>
+        <w:rPr>
+          <w:rFonts w:ascii="Arial" w:eastAsia="Times New Roman" w:hAnsi="Arial" w:cs="Arial"/>
+          <w:sz w:val="24"/>
+          <w:szCs w:val="24"/>
+        </w:rPr>
+        <w:t>language standards</w:t>
+      </w:r>
+      <w:r>
+        <w:rPr>
+          <w:rFonts w:ascii="Arial" w:eastAsia="Times New Roman" w:hAnsi="Arial" w:cs="Arial"/>
+          <w:sz w:val="24"/>
+          <w:szCs w:val="24"/>
+        </w:rPr>
+        <w:t>, so that</w:t>
+      </w:r>
+      <w:r>
+        <w:rPr>
+          <w:rFonts w:ascii="Arial" w:eastAsia="Times New Roman" w:hAnsi="Arial" w:cs="Arial"/>
+          <w:sz w:val="24"/>
+          <w:szCs w:val="24"/>
+        </w:rPr>
+        <w:t xml:space="preserve"> </w:t>
+      </w:r>
+      <w:r>
+        <w:rPr>
+          <w:rFonts w:ascii="Arial" w:eastAsia="Times New Roman" w:hAnsi="Arial" w:cs="Arial"/>
+          <w:sz w:val="24"/>
+          <w:szCs w:val="24"/>
+        </w:rPr>
+        <w:t>their</w:t>
+      </w:r>
+      <w:r>
+        <w:rPr>
+          <w:rFonts w:ascii="Arial" w:eastAsia="Times New Roman" w:hAnsi="Arial" w:cs="Arial"/>
+          <w:sz w:val="24"/>
+          <w:szCs w:val="24"/>
+        </w:rPr>
+        <w:t xml:space="preserve"> </w:t>
+      </w:r>
+      <w:r>
+        <w:rPr>
+          <w:rFonts w:ascii="Arial" w:eastAsia="Times New Roman" w:hAnsi="Arial" w:cs="Arial"/>
+          <w:sz w:val="24"/>
+          <w:szCs w:val="24"/>
+        </w:rPr>
+        <w:t>proofread</w:t>
+      </w:r>
+      <w:r>
+        <w:rPr>
+          <w:rFonts w:ascii="Arial" w:eastAsia="Times New Roman" w:hAnsi="Arial" w:cs="Arial"/>
+          <w:sz w:val="24"/>
+          <w:szCs w:val="24"/>
+        </w:rPr>
+        <w:t xml:space="preserve">ers </w:t>
+      </w:r>
+      <w:r>
+        <w:rPr>
+          <w:rFonts w:ascii="Arial" w:eastAsia="Times New Roman" w:hAnsi="Arial" w:cs="Arial"/>
+          <w:sz w:val="24"/>
+          <w:szCs w:val="24"/>
+        </w:rPr>
+        <w:t>can</w:t>
+      </w:r>
+      <w:r>
+        <w:rPr>
+          <w:rFonts w:ascii="Arial" w:eastAsia="Times New Roman" w:hAnsi="Arial" w:cs="Arial"/>
+          <w:sz w:val="24"/>
+          <w:szCs w:val="24"/>
+        </w:rPr>
+        <w:t xml:space="preserve"> use</w:t>
+      </w:r>
+      <w:r>
+        <w:rPr>
+          <w:rFonts w:ascii="Arial" w:eastAsia="Times New Roman" w:hAnsi="Arial" w:cs="Arial"/>
+          <w:sz w:val="24"/>
+          <w:szCs w:val="24"/>
+        </w:rPr>
+        <w:t xml:space="preserve"> it</w:t>
+      </w:r>
+      <w:r>
+        <w:rPr>
+          <w:rFonts w:ascii="Arial" w:eastAsia="Times New Roman" w:hAnsi="Arial" w:cs="Arial"/>
+          <w:sz w:val="24"/>
+          <w:szCs w:val="24"/>
+        </w:rPr>
+        <w:t>.</w:t>
+      </w:r>
+      <w:r>
+        <w:rPr>
+          <w:rFonts w:ascii="Arial" w:eastAsia="Times New Roman" w:hAnsi="Arial" w:cs="Arial"/>
+          <w:sz w:val="24"/>
+          <w:szCs w:val="24"/>
+        </w:rPr>
+        <w:t xml:space="preserve"> </w:t>
+      </w:r>
+      <w:r>
+        <w:rPr>
+          <w:rFonts w:ascii="Arial" w:eastAsia="Times New Roman" w:hAnsi="Arial" w:cs="Arial"/>
+          <w:sz w:val="24"/>
+          <w:szCs w:val="24"/>
+        </w:rPr>
+        <w:t xml:space="preserve">They understand that it is very important to read the translation out loud and check for errors. </w:t>
+      </w:r>
+      <w:r>
+        <w:rPr>
+          <w:rFonts w:ascii="Arial" w:eastAsia="Times New Roman" w:hAnsi="Arial" w:cs="Arial"/>
+          <w:sz w:val="24"/>
+          <w:szCs w:val="24"/>
+        </w:rPr>
+        <w:t xml:space="preserve">They understand that this final and systematic check of a printout will make their </w:t>
+      </w:r>
+      <w:r>
+        <w:rPr>
+          <w:rFonts w:ascii="Arial" w:eastAsia="Times New Roman" w:hAnsi="Arial" w:cs="Arial"/>
+          <w:sz w:val="24"/>
+          <w:szCs w:val="24"/>
+        </w:rPr>
+        <w:t xml:space="preserve">finished </w:t>
+      </w:r>
+      <w:r>
+        <w:rPr>
+          <w:rFonts w:ascii="Arial" w:eastAsia="Times New Roman" w:hAnsi="Arial" w:cs="Arial"/>
+          <w:sz w:val="24"/>
+          <w:szCs w:val="24"/>
+        </w:rPr>
+        <w:t>Bible better.</w:t>
+      </w:r>
     </w:p>
     <w:p>
       <w:pPr>
@@ -5912,6 +6420,14 @@
           <w:szCs w:val="24"/>
         </w:rPr>
       </w:pPr>
+      <w:r>
+        <w:rPr>
+          <w:rFonts w:ascii="Arial" w:eastAsia="Times New Roman" w:hAnsi="Arial" w:cs="Arial"/>
+          <w:sz w:val="24"/>
+          <w:szCs w:val="24"/>
+        </w:rPr>
+        <w:t xml:space="preserve"> </w:t>
+      </w:r>
     </w:p>
     <w:p>
       <w:pPr>
@@ -5952,6 +6468,7 @@
     <w:p>
       <w:pPr>
         <w:spacing w:before="120"/>
+        <w:ind w:firstLine="720"/>
         <w:jc w:val="center"/>
         <w:rPr>
           <w:rFonts w:ascii="Arial" w:eastAsia="Times New Roman" w:hAnsi="Arial" w:cs="Arial"/>
@@ -5963,19 +6480,10 @@
       <w:r>
         <w:rPr>
           <w:rFonts w:ascii="Arial" w:eastAsia="Times New Roman" w:hAnsi="Arial" w:cs="Arial"/>
-          <w:sz w:val="24"/>
-          <w:szCs w:val="24"/>
-        </w:rPr>
-        <w:br w:type="page"/>
-      </w:r>
-      <w:r>
-        <w:rPr>
-          <w:rFonts w:ascii="Arial" w:eastAsia="Times New Roman" w:hAnsi="Arial" w:cs="Arial"/>
           <w:b/>
           <w:bCs/>
           <w:color w:val="000000"/>
         </w:rPr>
-        <w:lastRenderedPageBreak/>
         <w:t>Mark 16 with errors highlighted</w:t>
       </w:r>
     </w:p>
@@ -5993,6 +6501,7 @@
           <w:rFonts w:ascii="Arial" w:hAnsi="Arial" w:cs="Arial"/>
           <w:b/>
           <w:bCs/>
+          <w:highlight w:val="yellow"/>
         </w:rPr>
         <w:t>Mark 16</w:t>
       </w:r>
@@ -7368,49 +7877,7 @@
         <w:rPr>
           <w:rFonts w:ascii="Arial" w:hAnsi="Arial" w:cs="Arial"/>
         </w:rPr>
-        <w:t xml:space="preserve">Verse 1: </w:t>
-      </w:r>
-      <w:r>
-        <w:rPr>
-          <w:rFonts w:ascii="Arial" w:hAnsi="Arial" w:cs="Arial"/>
-        </w:rPr>
-        <w:t xml:space="preserve">space </w:t>
-      </w:r>
-      <w:r>
-        <w:rPr>
-          <w:rFonts w:ascii="Arial" w:hAnsi="Arial" w:cs="Arial"/>
-        </w:rPr>
-        <w:t xml:space="preserve">missing </w:t>
-      </w:r>
-      <w:r>
-        <w:rPr>
-          <w:rFonts w:ascii="Arial" w:hAnsi="Arial" w:cs="Arial"/>
-        </w:rPr>
-        <w:t xml:space="preserve">after comma, capital M </w:t>
-      </w:r>
-      <w:r>
-        <w:rPr>
-          <w:rFonts w:ascii="Arial" w:hAnsi="Arial" w:cs="Arial"/>
-        </w:rPr>
-        <w:t xml:space="preserve">needed </w:t>
-      </w:r>
-      <w:r>
-        <w:rPr>
-          <w:rFonts w:ascii="Arial" w:hAnsi="Arial" w:cs="Arial"/>
-        </w:rPr>
-        <w:t xml:space="preserve">on Mary, apostrophe </w:t>
-      </w:r>
-      <w:r>
-        <w:rPr>
-          <w:rFonts w:ascii="Arial" w:hAnsi="Arial" w:cs="Arial"/>
-        </w:rPr>
-        <w:t xml:space="preserve">needed </w:t>
-      </w:r>
-      <w:r>
-        <w:rPr>
-          <w:rFonts w:ascii="Arial" w:hAnsi="Arial" w:cs="Arial"/>
-        </w:rPr>
-        <w:t>on Jesus’</w:t>
+        <w:t>Perhaps discuss “Mark 16” – should it be “Chapter 16”?</w:t>
       </w:r>
     </w:p>
     <w:p>
@@ -7423,7 +7890,25 @@
         <w:rPr>
           <w:rFonts w:ascii="Arial" w:hAnsi="Arial" w:cs="Arial"/>
         </w:rPr>
-        <w:t xml:space="preserve">Verse 2: capital </w:t>
+        <w:t xml:space="preserve">Verse 1: </w:t>
+      </w:r>
+      <w:r>
+        <w:rPr>
+          <w:rFonts w:ascii="Arial" w:hAnsi="Arial" w:cs="Arial"/>
+        </w:rPr>
+        <w:t xml:space="preserve">space </w:t>
+      </w:r>
+      <w:r>
+        <w:rPr>
+          <w:rFonts w:ascii="Arial" w:hAnsi="Arial" w:cs="Arial"/>
+        </w:rPr>
+        <w:t xml:space="preserve">missing </w:t>
+      </w:r>
+      <w:r>
+        <w:rPr>
+          <w:rFonts w:ascii="Arial" w:hAnsi="Arial" w:cs="Arial"/>
+        </w:rPr>
+        <w:t xml:space="preserve">after comma, capital M </w:t>
       </w:r>
       <w:r>
         <w:rPr>
@@ -7435,7 +7920,19 @@
         <w:rPr>
           <w:rFonts w:ascii="Arial" w:hAnsi="Arial" w:cs="Arial"/>
         </w:rPr>
-        <w:t>on Very</w:t>
+        <w:t xml:space="preserve">on Mary, apostrophe </w:t>
+      </w:r>
+      <w:r>
+        <w:rPr>
+          <w:rFonts w:ascii="Arial" w:hAnsi="Arial" w:cs="Arial"/>
+        </w:rPr>
+        <w:t xml:space="preserve">needed </w:t>
+      </w:r>
+      <w:r>
+        <w:rPr>
+          <w:rFonts w:ascii="Arial" w:hAnsi="Arial" w:cs="Arial"/>
+        </w:rPr>
+        <w:t>on Jesus’</w:t>
       </w:r>
     </w:p>
     <w:p>
@@ -7448,7 +7945,7 @@
         <w:rPr>
           <w:rFonts w:ascii="Arial" w:hAnsi="Arial" w:cs="Arial"/>
         </w:rPr>
-        <w:t xml:space="preserve">Verse 3: (starts at “They were saying…”) double quotes </w:t>
+        <w:t xml:space="preserve">Verse 2: capital </w:t>
       </w:r>
       <w:r>
         <w:rPr>
@@ -7460,25 +7957,7 @@
         <w:rPr>
           <w:rFonts w:ascii="Arial" w:hAnsi="Arial" w:cs="Arial"/>
         </w:rPr>
-        <w:t xml:space="preserve">before Who, question mark </w:t>
-      </w:r>
-      <w:r>
-        <w:rPr>
-          <w:rFonts w:ascii="Arial" w:hAnsi="Arial" w:cs="Arial"/>
-        </w:rPr>
-        <w:t xml:space="preserve">needed </w:t>
-      </w:r>
-      <w:r>
-        <w:rPr>
-          <w:rFonts w:ascii="Arial" w:hAnsi="Arial" w:cs="Arial"/>
-        </w:rPr>
-        <w:t xml:space="preserve">before double quotes </w:t>
-      </w:r>
-      <w:r>
-        <w:rPr>
-          <w:rFonts w:ascii="Arial" w:hAnsi="Arial" w:cs="Arial"/>
-        </w:rPr>
-        <w:t>after tomb</w:t>
+        <w:t>on Very</w:t>
       </w:r>
     </w:p>
     <w:p>
@@ -7491,7 +7970,7 @@
         <w:rPr>
           <w:rFonts w:ascii="Arial" w:hAnsi="Arial" w:cs="Arial"/>
         </w:rPr>
-        <w:t xml:space="preserve">Verse 4: lowercase </w:t>
+        <w:t xml:space="preserve">Verse 3: (starts at “They were saying…”) double quotes </w:t>
       </w:r>
       <w:r>
         <w:rPr>
@@ -7503,19 +7982,25 @@
         <w:rPr>
           <w:rFonts w:ascii="Arial" w:hAnsi="Arial" w:cs="Arial"/>
         </w:rPr>
-        <w:t xml:space="preserve">on away, less space </w:t>
-      </w:r>
-      <w:r>
-        <w:rPr>
-          <w:rFonts w:ascii="Arial" w:hAnsi="Arial" w:cs="Arial"/>
-        </w:rPr>
-        <w:t xml:space="preserve">should be </w:t>
-      </w:r>
-      <w:r>
-        <w:rPr>
-          <w:rFonts w:ascii="Arial" w:hAnsi="Arial" w:cs="Arial"/>
-        </w:rPr>
-        <w:t>after period</w:t>
+        <w:t xml:space="preserve">before Who, question mark </w:t>
+      </w:r>
+      <w:r>
+        <w:rPr>
+          <w:rFonts w:ascii="Arial" w:hAnsi="Arial" w:cs="Arial"/>
+        </w:rPr>
+        <w:t xml:space="preserve">needed </w:t>
+      </w:r>
+      <w:r>
+        <w:rPr>
+          <w:rFonts w:ascii="Arial" w:hAnsi="Arial" w:cs="Arial"/>
+        </w:rPr>
+        <w:t xml:space="preserve">before double quotes </w:t>
+      </w:r>
+      <w:r>
+        <w:rPr>
+          <w:rFonts w:ascii="Arial" w:hAnsi="Arial" w:cs="Arial"/>
+        </w:rPr>
+        <w:t>after tomb</w:t>
       </w:r>
     </w:p>
     <w:p>
@@ -7528,7 +8013,31 @@
         <w:rPr>
           <w:rFonts w:ascii="Arial" w:hAnsi="Arial" w:cs="Arial"/>
         </w:rPr>
-        <w:t>Verse 5: delete one “were”</w:t>
+        <w:t xml:space="preserve">Verse 4: lowercase </w:t>
+      </w:r>
+      <w:r>
+        <w:rPr>
+          <w:rFonts w:ascii="Arial" w:hAnsi="Arial" w:cs="Arial"/>
+        </w:rPr>
+        <w:t xml:space="preserve">needed </w:t>
+      </w:r>
+      <w:r>
+        <w:rPr>
+          <w:rFonts w:ascii="Arial" w:hAnsi="Arial" w:cs="Arial"/>
+        </w:rPr>
+        <w:t xml:space="preserve">on away, less space </w:t>
+      </w:r>
+      <w:r>
+        <w:rPr>
+          <w:rFonts w:ascii="Arial" w:hAnsi="Arial" w:cs="Arial"/>
+        </w:rPr>
+        <w:t xml:space="preserve">should be </w:t>
+      </w:r>
+      <w:r>
+        <w:rPr>
+          <w:rFonts w:ascii="Arial" w:hAnsi="Arial" w:cs="Arial"/>
+        </w:rPr>
+        <w:t>after period</w:t>
       </w:r>
     </w:p>
     <w:p>
@@ -7541,45 +8050,7 @@
         <w:rPr>
           <w:rFonts w:ascii="Arial" w:hAnsi="Arial" w:cs="Arial"/>
         </w:rPr>
-        <w:t xml:space="preserve">Verse 6: capital </w:t>
-      </w:r>
-      <w:r>
-        <w:rPr>
-          <w:rFonts w:ascii="Arial" w:hAnsi="Arial" w:cs="Arial"/>
-        </w:rPr>
-        <w:t xml:space="preserve">needed </w:t>
-      </w:r>
-      <w:r>
-        <w:rPr>
-          <w:rFonts w:ascii="Arial" w:hAnsi="Arial" w:cs="Arial"/>
-        </w:rPr>
-        <w:t xml:space="preserve">on You and </w:t>
-      </w:r>
-      <w:proofErr w:type="gramStart"/>
-      <w:r>
-        <w:rPr>
-          <w:rFonts w:ascii="Arial" w:hAnsi="Arial" w:cs="Arial"/>
-        </w:rPr>
-        <w:t>Nazarene,</w:t>
-      </w:r>
-      <w:proofErr w:type="gramEnd"/>
-      <w:r>
-        <w:rPr>
-          <w:rFonts w:ascii="Arial" w:hAnsi="Arial" w:cs="Arial"/>
-        </w:rPr>
-        <w:t xml:space="preserve"> exclamation point </w:t>
-      </w:r>
-      <w:r>
-        <w:rPr>
-          <w:rFonts w:ascii="Arial" w:hAnsi="Arial" w:cs="Arial"/>
-        </w:rPr>
-        <w:t xml:space="preserve">needed </w:t>
-      </w:r>
-      <w:r>
-        <w:rPr>
-          <w:rFonts w:ascii="Arial" w:hAnsi="Arial" w:cs="Arial"/>
-        </w:rPr>
-        <w:t>after risen</w:t>
+        <w:t>Verse 5: delete one “were”</w:t>
       </w:r>
     </w:p>
     <w:p>
@@ -7592,7 +8063,7 @@
         <w:rPr>
           <w:rFonts w:ascii="Arial" w:hAnsi="Arial" w:cs="Arial"/>
         </w:rPr>
-        <w:t xml:space="preserve">Verse 7: verse marker should be small and raised like others, capital </w:t>
+        <w:t xml:space="preserve">Verse 6: capital </w:t>
       </w:r>
       <w:r>
         <w:rPr>
@@ -7604,19 +8075,21 @@
         <w:rPr>
           <w:rFonts w:ascii="Arial" w:hAnsi="Arial" w:cs="Arial"/>
         </w:rPr>
-        <w:t xml:space="preserve">on Galilee, no space </w:t>
-      </w:r>
-      <w:r>
-        <w:rPr>
-          <w:rFonts w:ascii="Arial" w:hAnsi="Arial" w:cs="Arial"/>
-        </w:rPr>
-        <w:t>should be between him and comma</w:t>
-      </w:r>
-      <w:r>
-        <w:rPr>
-          <w:rFonts w:ascii="Arial" w:hAnsi="Arial" w:cs="Arial"/>
-        </w:rPr>
-        <w:t xml:space="preserve">, double quotes as well as single quote </w:t>
+        <w:t xml:space="preserve">on You and </w:t>
+      </w:r>
+      <w:proofErr w:type="gramStart"/>
+      <w:r>
+        <w:rPr>
+          <w:rFonts w:ascii="Arial" w:hAnsi="Arial" w:cs="Arial"/>
+        </w:rPr>
+        <w:t>Nazarene,</w:t>
+      </w:r>
+      <w:proofErr w:type="gramEnd"/>
+      <w:r>
+        <w:rPr>
+          <w:rFonts w:ascii="Arial" w:hAnsi="Arial" w:cs="Arial"/>
+        </w:rPr>
+        <w:t xml:space="preserve"> exclamation point </w:t>
       </w:r>
       <w:r>
         <w:rPr>
@@ -7624,26 +8097,12 @@
         </w:rPr>
         <w:t xml:space="preserve">needed </w:t>
       </w:r>
-      <w:proofErr w:type="gramStart"/>
-      <w:r>
-        <w:rPr>
-          <w:rFonts w:ascii="Arial" w:hAnsi="Arial" w:cs="Arial"/>
-        </w:rPr>
-        <w:t>at</w:t>
-      </w:r>
-      <w:r>
-        <w:rPr>
-          <w:rFonts w:ascii="Arial" w:hAnsi="Arial" w:cs="Arial"/>
-        </w:rPr>
-        <w:t xml:space="preserve"> </w:t>
-      </w:r>
-      <w:r>
-        <w:rPr>
-          <w:rFonts w:ascii="Arial" w:hAnsi="Arial" w:cs="Arial"/>
-        </w:rPr>
-        <w:t xml:space="preserve"> end</w:t>
-      </w:r>
-      <w:proofErr w:type="gramEnd"/>
+      <w:r>
+        <w:rPr>
+          <w:rFonts w:ascii="Arial" w:hAnsi="Arial" w:cs="Arial"/>
+        </w:rPr>
+        <w:t>after risen</w:t>
+      </w:r>
     </w:p>
     <w:p>
       <w:pPr>
@@ -7655,7 +8114,7 @@
         <w:rPr>
           <w:rFonts w:ascii="Arial" w:hAnsi="Arial" w:cs="Arial"/>
         </w:rPr>
-        <w:t xml:space="preserve">Verse 8: capital </w:t>
+        <w:t xml:space="preserve">Verse 7: verse marker should be small and raised like others, capital </w:t>
       </w:r>
       <w:r>
         <w:rPr>
@@ -7667,37 +8126,31 @@
         <w:rPr>
           <w:rFonts w:ascii="Arial" w:hAnsi="Arial" w:cs="Arial"/>
         </w:rPr>
-        <w:t>on They</w:t>
-      </w:r>
-      <w:r>
-        <w:rPr>
-          <w:rFonts w:ascii="Arial" w:hAnsi="Arial" w:cs="Arial"/>
-        </w:rPr>
-        <w:t xml:space="preserve"> after verse marker</w:t>
-      </w:r>
-      <w:r>
-        <w:rPr>
-          <w:rFonts w:ascii="Arial" w:hAnsi="Arial" w:cs="Arial"/>
-        </w:rPr>
-        <w:t xml:space="preserve">, no space </w:t>
-      </w:r>
-      <w:r>
-        <w:rPr>
-          <w:rFonts w:ascii="Arial" w:hAnsi="Arial" w:cs="Arial"/>
-        </w:rPr>
-        <w:t xml:space="preserve">should be </w:t>
-      </w:r>
-      <w:r>
-        <w:rPr>
-          <w:rFonts w:ascii="Arial" w:hAnsi="Arial" w:cs="Arial"/>
-        </w:rPr>
-        <w:t>be</w:t>
-      </w:r>
-      <w:r>
-        <w:rPr>
-          <w:rFonts w:ascii="Arial" w:hAnsi="Arial" w:cs="Arial"/>
-        </w:rPr>
-        <w:t>tween</w:t>
+        <w:t xml:space="preserve">on Galilee, no space </w:t>
+      </w:r>
+      <w:r>
+        <w:rPr>
+          <w:rFonts w:ascii="Arial" w:hAnsi="Arial" w:cs="Arial"/>
+        </w:rPr>
+        <w:t>should be between him and comma</w:t>
+      </w:r>
+      <w:r>
+        <w:rPr>
+          <w:rFonts w:ascii="Arial" w:hAnsi="Arial" w:cs="Arial"/>
+        </w:rPr>
+        <w:t xml:space="preserve">, double quotes as well as single quote </w:t>
+      </w:r>
+      <w:r>
+        <w:rPr>
+          <w:rFonts w:ascii="Arial" w:hAnsi="Arial" w:cs="Arial"/>
+        </w:rPr>
+        <w:t xml:space="preserve">needed </w:t>
+      </w:r>
+      <w:r>
+        <w:rPr>
+          <w:rFonts w:ascii="Arial" w:hAnsi="Arial" w:cs="Arial"/>
+        </w:rPr>
+        <w:t>at</w:t>
       </w:r>
       <w:r>
         <w:rPr>
@@ -7709,13 +8162,7 @@
         <w:rPr>
           <w:rFonts w:ascii="Arial" w:hAnsi="Arial" w:cs="Arial"/>
         </w:rPr>
-        <w:t xml:space="preserve">afraid and </w:t>
-      </w:r>
-      <w:r>
-        <w:rPr>
-          <w:rFonts w:ascii="Arial" w:hAnsi="Arial" w:cs="Arial"/>
-        </w:rPr>
-        <w:t>period</w:t>
+        <w:t>end</w:t>
       </w:r>
     </w:p>
     <w:p>
@@ -7728,7 +8175,31 @@
         <w:rPr>
           <w:rFonts w:ascii="Arial" w:hAnsi="Arial" w:cs="Arial"/>
         </w:rPr>
-        <w:t xml:space="preserve">Verse 9: </w:t>
+        <w:t xml:space="preserve">Verse 8: capital </w:t>
+      </w:r>
+      <w:r>
+        <w:rPr>
+          <w:rFonts w:ascii="Arial" w:hAnsi="Arial" w:cs="Arial"/>
+        </w:rPr>
+        <w:t xml:space="preserve">needed </w:t>
+      </w:r>
+      <w:r>
+        <w:rPr>
+          <w:rFonts w:ascii="Arial" w:hAnsi="Arial" w:cs="Arial"/>
+        </w:rPr>
+        <w:t>on They</w:t>
+      </w:r>
+      <w:r>
+        <w:rPr>
+          <w:rFonts w:ascii="Arial" w:hAnsi="Arial" w:cs="Arial"/>
+        </w:rPr>
+        <w:t xml:space="preserve"> after verse marker</w:t>
+      </w:r>
+      <w:r>
+        <w:rPr>
+          <w:rFonts w:ascii="Arial" w:hAnsi="Arial" w:cs="Arial"/>
+        </w:rPr>
+        <w:t xml:space="preserve">, no space </w:t>
       </w:r>
       <w:r>
         <w:rPr>
@@ -7740,31 +8211,31 @@
         <w:rPr>
           <w:rFonts w:ascii="Arial" w:hAnsi="Arial" w:cs="Arial"/>
         </w:rPr>
-        <w:t xml:space="preserve">less space after verse marker, bracket has no partner, should be </w:t>
-      </w:r>
-      <w:r>
-        <w:rPr>
-          <w:rFonts w:ascii="Arial" w:hAnsi="Arial" w:cs="Arial"/>
-        </w:rPr>
-        <w:t xml:space="preserve">a </w:t>
-      </w:r>
-      <w:r>
-        <w:rPr>
-          <w:rFonts w:ascii="Arial" w:hAnsi="Arial" w:cs="Arial"/>
-        </w:rPr>
-        <w:t xml:space="preserve">space </w:t>
-      </w:r>
-      <w:r>
-        <w:rPr>
-          <w:rFonts w:ascii="Arial" w:hAnsi="Arial" w:cs="Arial"/>
-        </w:rPr>
-        <w:t>after Mary, should be</w:t>
-      </w:r>
-      <w:r>
-        <w:rPr>
-          <w:rFonts w:ascii="Arial" w:hAnsi="Arial" w:cs="Arial"/>
-        </w:rPr>
-        <w:t xml:space="preserve"> capital on Magdalene</w:t>
+        <w:t>be</w:t>
+      </w:r>
+      <w:r>
+        <w:rPr>
+          <w:rFonts w:ascii="Arial" w:hAnsi="Arial" w:cs="Arial"/>
+        </w:rPr>
+        <w:t>tween</w:t>
+      </w:r>
+      <w:r>
+        <w:rPr>
+          <w:rFonts w:ascii="Arial" w:hAnsi="Arial" w:cs="Arial"/>
+        </w:rPr>
+        <w:t xml:space="preserve"> </w:t>
+      </w:r>
+      <w:r>
+        <w:rPr>
+          <w:rFonts w:ascii="Arial" w:hAnsi="Arial" w:cs="Arial"/>
+        </w:rPr>
+        <w:t xml:space="preserve">afraid and </w:t>
+      </w:r>
+      <w:r>
+        <w:rPr>
+          <w:rFonts w:ascii="Arial" w:hAnsi="Arial" w:cs="Arial"/>
+        </w:rPr>
+        <w:t>period</w:t>
       </w:r>
     </w:p>
     <w:p>
@@ -7777,25 +8248,43 @@
         <w:rPr>
           <w:rFonts w:ascii="Arial" w:hAnsi="Arial" w:cs="Arial"/>
         </w:rPr>
-        <w:t xml:space="preserve">Verse 10: verse marker should be a 10 and small and raised like others, </w:t>
-      </w:r>
-      <w:r>
-        <w:rPr>
-          <w:rFonts w:ascii="Arial" w:hAnsi="Arial" w:cs="Arial"/>
-        </w:rPr>
-        <w:t xml:space="preserve">there is an extra “and” (end and beginning of line), </w:t>
-      </w:r>
-      <w:r>
-        <w:rPr>
-          <w:rFonts w:ascii="Arial" w:hAnsi="Arial" w:cs="Arial"/>
-        </w:rPr>
-        <w:t xml:space="preserve">should be a </w:t>
-      </w:r>
-      <w:r>
-        <w:rPr>
-          <w:rFonts w:ascii="Arial" w:hAnsi="Arial" w:cs="Arial"/>
-        </w:rPr>
-        <w:t>period and space at end</w:t>
+        <w:t xml:space="preserve">Verse 9: </w:t>
+      </w:r>
+      <w:r>
+        <w:rPr>
+          <w:rFonts w:ascii="Arial" w:hAnsi="Arial" w:cs="Arial"/>
+        </w:rPr>
+        <w:t xml:space="preserve">should be </w:t>
+      </w:r>
+      <w:r>
+        <w:rPr>
+          <w:rFonts w:ascii="Arial" w:hAnsi="Arial" w:cs="Arial"/>
+        </w:rPr>
+        <w:t xml:space="preserve">less space after verse marker, bracket has no partner, should be </w:t>
+      </w:r>
+      <w:r>
+        <w:rPr>
+          <w:rFonts w:ascii="Arial" w:hAnsi="Arial" w:cs="Arial"/>
+        </w:rPr>
+        <w:t xml:space="preserve">a </w:t>
+      </w:r>
+      <w:r>
+        <w:rPr>
+          <w:rFonts w:ascii="Arial" w:hAnsi="Arial" w:cs="Arial"/>
+        </w:rPr>
+        <w:t xml:space="preserve">space </w:t>
+      </w:r>
+      <w:r>
+        <w:rPr>
+          <w:rFonts w:ascii="Arial" w:hAnsi="Arial" w:cs="Arial"/>
+        </w:rPr>
+        <w:t>after Mary, should be</w:t>
+      </w:r>
+      <w:r>
+        <w:rPr>
+          <w:rFonts w:ascii="Arial" w:hAnsi="Arial" w:cs="Arial"/>
+        </w:rPr>
+        <w:t xml:space="preserve"> capital on Magdalene</w:t>
       </w:r>
     </w:p>
     <w:p>
@@ -7808,31 +8297,25 @@
         <w:rPr>
           <w:rFonts w:ascii="Arial" w:hAnsi="Arial" w:cs="Arial"/>
         </w:rPr>
-        <w:t>Verse 11: by</w:t>
-      </w:r>
-      <w:r>
-        <w:rPr>
-          <w:rFonts w:ascii="Arial" w:hAnsi="Arial" w:cs="Arial"/>
-        </w:rPr>
-        <w:t xml:space="preserve"> should be lowercase</w:t>
-      </w:r>
-      <w:r>
-        <w:rPr>
-          <w:rFonts w:ascii="Arial" w:hAnsi="Arial" w:cs="Arial"/>
-        </w:rPr>
-        <w:t xml:space="preserve">, period </w:t>
-      </w:r>
-      <w:r>
-        <w:rPr>
-          <w:rFonts w:ascii="Arial" w:hAnsi="Arial" w:cs="Arial"/>
-        </w:rPr>
-        <w:t xml:space="preserve">should be </w:t>
-      </w:r>
-      <w:r>
-        <w:rPr>
-          <w:rFonts w:ascii="Arial" w:hAnsi="Arial" w:cs="Arial"/>
-        </w:rPr>
-        <w:t>at end</w:t>
+        <w:t xml:space="preserve">Verse 10: verse marker should be a 10 and small and raised like others, </w:t>
+      </w:r>
+      <w:r>
+        <w:rPr>
+          <w:rFonts w:ascii="Arial" w:hAnsi="Arial" w:cs="Arial"/>
+        </w:rPr>
+        <w:t xml:space="preserve">there is an extra “and” (end and beginning of line), </w:t>
+      </w:r>
+      <w:r>
+        <w:rPr>
+          <w:rFonts w:ascii="Arial" w:hAnsi="Arial" w:cs="Arial"/>
+        </w:rPr>
+        <w:t xml:space="preserve">should be a </w:t>
+      </w:r>
+      <w:r>
+        <w:rPr>
+          <w:rFonts w:ascii="Arial" w:hAnsi="Arial" w:cs="Arial"/>
+        </w:rPr>
+        <w:t>period and space at end</w:t>
       </w:r>
     </w:p>
     <w:p>
@@ -7845,39 +8328,31 @@
         <w:rPr>
           <w:rFonts w:ascii="Arial" w:hAnsi="Arial" w:cs="Arial"/>
         </w:rPr>
-        <w:t xml:space="preserve">Verse 12: </w:t>
-      </w:r>
-      <w:r>
-        <w:rPr>
-          <w:rFonts w:ascii="Arial" w:hAnsi="Arial" w:cs="Arial"/>
-        </w:rPr>
-        <w:t xml:space="preserve">too much space above verse, </w:t>
-      </w:r>
-      <w:r>
-        <w:rPr>
-          <w:rFonts w:ascii="Arial" w:hAnsi="Arial" w:cs="Arial"/>
-        </w:rPr>
-        <w:t>should be “to two of them</w:t>
-      </w:r>
-      <w:r>
-        <w:rPr>
-          <w:rFonts w:ascii="Arial" w:hAnsi="Arial" w:cs="Arial"/>
-        </w:rPr>
-        <w:t xml:space="preserve">” not “to </w:t>
-      </w:r>
-      <w:proofErr w:type="spellStart"/>
-      <w:r>
-        <w:rPr>
-          <w:rFonts w:ascii="Arial" w:hAnsi="Arial" w:cs="Arial"/>
-        </w:rPr>
-        <w:t>to</w:t>
-      </w:r>
-      <w:proofErr w:type="spellEnd"/>
-      <w:r>
-        <w:rPr>
-          <w:rFonts w:ascii="Arial" w:hAnsi="Arial" w:cs="Arial"/>
-        </w:rPr>
-        <w:t xml:space="preserve"> of them”</w:t>
+        <w:t>Verse 11: by</w:t>
+      </w:r>
+      <w:r>
+        <w:rPr>
+          <w:rFonts w:ascii="Arial" w:hAnsi="Arial" w:cs="Arial"/>
+        </w:rPr>
+        <w:t xml:space="preserve"> should be lowercase</w:t>
+      </w:r>
+      <w:r>
+        <w:rPr>
+          <w:rFonts w:ascii="Arial" w:hAnsi="Arial" w:cs="Arial"/>
+        </w:rPr>
+        <w:t xml:space="preserve">, period </w:t>
+      </w:r>
+      <w:r>
+        <w:rPr>
+          <w:rFonts w:ascii="Arial" w:hAnsi="Arial" w:cs="Arial"/>
+        </w:rPr>
+        <w:t xml:space="preserve">should be </w:t>
+      </w:r>
+      <w:r>
+        <w:rPr>
+          <w:rFonts w:ascii="Arial" w:hAnsi="Arial" w:cs="Arial"/>
+        </w:rPr>
+        <w:t>at end</w:t>
       </w:r>
     </w:p>
     <w:p>
@@ -7890,13 +8365,39 @@
         <w:rPr>
           <w:rFonts w:ascii="Arial" w:hAnsi="Arial" w:cs="Arial"/>
         </w:rPr>
-        <w:t>Verse 13: verse marker is missing</w:t>
-      </w:r>
-      <w:r>
-        <w:rPr>
-          <w:rFonts w:ascii="Arial" w:hAnsi="Arial" w:cs="Arial"/>
-        </w:rPr>
-        <w:t xml:space="preserve"> (starts at “They went back”)</w:t>
+        <w:t xml:space="preserve">Verse 12: </w:t>
+      </w:r>
+      <w:r>
+        <w:rPr>
+          <w:rFonts w:ascii="Arial" w:hAnsi="Arial" w:cs="Arial"/>
+        </w:rPr>
+        <w:t xml:space="preserve">too much space above verse, </w:t>
+      </w:r>
+      <w:r>
+        <w:rPr>
+          <w:rFonts w:ascii="Arial" w:hAnsi="Arial" w:cs="Arial"/>
+        </w:rPr>
+        <w:t>should be “to two of them</w:t>
+      </w:r>
+      <w:r>
+        <w:rPr>
+          <w:rFonts w:ascii="Arial" w:hAnsi="Arial" w:cs="Arial"/>
+        </w:rPr>
+        <w:t xml:space="preserve">” not “to </w:t>
+      </w:r>
+      <w:proofErr w:type="spellStart"/>
+      <w:r>
+        <w:rPr>
+          <w:rFonts w:ascii="Arial" w:hAnsi="Arial" w:cs="Arial"/>
+        </w:rPr>
+        <w:t>to</w:t>
+      </w:r>
+      <w:proofErr w:type="spellEnd"/>
+      <w:r>
+        <w:rPr>
+          <w:rFonts w:ascii="Arial" w:hAnsi="Arial" w:cs="Arial"/>
+        </w:rPr>
+        <w:t xml:space="preserve"> of them”</w:t>
       </w:r>
     </w:p>
     <w:p>
@@ -7909,37 +8410,13 @@
         <w:rPr>
           <w:rFonts w:ascii="Arial" w:hAnsi="Arial" w:cs="Arial"/>
         </w:rPr>
-        <w:t>Verse</w:t>
-      </w:r>
-      <w:r>
-        <w:rPr>
-          <w:rFonts w:ascii="Arial" w:hAnsi="Arial" w:cs="Arial"/>
-        </w:rPr>
-        <w:t xml:space="preserve"> </w:t>
-      </w:r>
-      <w:r>
-        <w:rPr>
-          <w:rFonts w:ascii="Arial" w:hAnsi="Arial" w:cs="Arial"/>
-        </w:rPr>
-        <w:t xml:space="preserve">14: </w:t>
-      </w:r>
-      <w:r>
-        <w:rPr>
-          <w:rFonts w:ascii="Arial" w:hAnsi="Arial" w:cs="Arial"/>
-        </w:rPr>
-        <w:t xml:space="preserve">should be </w:t>
-      </w:r>
-      <w:r>
-        <w:rPr>
-          <w:rFonts w:ascii="Arial" w:hAnsi="Arial" w:cs="Arial"/>
-        </w:rPr>
-        <w:t>capital on Jesus, space should be after comma instead of before it, hardness</w:t>
-      </w:r>
-      <w:r>
-        <w:rPr>
-          <w:rFonts w:ascii="Arial" w:hAnsi="Arial" w:cs="Arial"/>
-        </w:rPr>
-        <w:t xml:space="preserve"> should all be lowercase</w:t>
+        <w:t>Verse 13: verse marker is missing</w:t>
+      </w:r>
+      <w:r>
+        <w:rPr>
+          <w:rFonts w:ascii="Arial" w:hAnsi="Arial" w:cs="Arial"/>
+        </w:rPr>
+        <w:t xml:space="preserve"> (starts at “They went back”)</w:t>
       </w:r>
     </w:p>
     <w:p>
@@ -7952,7 +8429,19 @@
         <w:rPr>
           <w:rFonts w:ascii="Arial" w:hAnsi="Arial" w:cs="Arial"/>
         </w:rPr>
-        <w:t xml:space="preserve">Verse 15: double quotes </w:t>
+        <w:t>Verse</w:t>
+      </w:r>
+      <w:r>
+        <w:rPr>
+          <w:rFonts w:ascii="Arial" w:hAnsi="Arial" w:cs="Arial"/>
+        </w:rPr>
+        <w:t xml:space="preserve"> </w:t>
+      </w:r>
+      <w:r>
+        <w:rPr>
+          <w:rFonts w:ascii="Arial" w:hAnsi="Arial" w:cs="Arial"/>
+        </w:rPr>
+        <w:t xml:space="preserve">14: </w:t>
       </w:r>
       <w:r>
         <w:rPr>
@@ -7964,31 +8453,13 @@
         <w:rPr>
           <w:rFonts w:ascii="Arial" w:hAnsi="Arial" w:cs="Arial"/>
         </w:rPr>
-        <w:t xml:space="preserve">before capital Go, space </w:t>
-      </w:r>
-      <w:r>
-        <w:rPr>
-          <w:rFonts w:ascii="Arial" w:hAnsi="Arial" w:cs="Arial"/>
-        </w:rPr>
-        <w:t xml:space="preserve">should be </w:t>
-      </w:r>
-      <w:r>
-        <w:rPr>
-          <w:rFonts w:ascii="Arial" w:hAnsi="Arial" w:cs="Arial"/>
-        </w:rPr>
-        <w:t xml:space="preserve">after comma, </w:t>
-      </w:r>
-      <w:r>
-        <w:rPr>
-          <w:rFonts w:ascii="Arial" w:hAnsi="Arial" w:cs="Arial"/>
-        </w:rPr>
-        <w:t xml:space="preserve">should be </w:t>
-      </w:r>
-      <w:r>
-        <w:rPr>
-          <w:rFonts w:ascii="Arial" w:hAnsi="Arial" w:cs="Arial"/>
-        </w:rPr>
-        <w:t>period instead of question mark</w:t>
+        <w:t>capital on Jesus, space should be after comma instead of before it, hardness</w:t>
+      </w:r>
+      <w:r>
+        <w:rPr>
+          <w:rFonts w:ascii="Arial" w:hAnsi="Arial" w:cs="Arial"/>
+        </w:rPr>
+        <w:t xml:space="preserve"> should all be lowercase</w:t>
       </w:r>
     </w:p>
     <w:p>
@@ -8001,21 +8472,43 @@
         <w:rPr>
           <w:rFonts w:ascii="Arial" w:hAnsi="Arial" w:cs="Arial"/>
         </w:rPr>
-        <w:t>Verse 16: “</w:t>
-      </w:r>
-      <w:proofErr w:type="spellStart"/>
-      <w:r>
-        <w:rPr>
-          <w:rFonts w:ascii="Arial" w:hAnsi="Arial" w:cs="Arial"/>
-        </w:rPr>
-        <w:t>hewho</w:t>
-      </w:r>
-      <w:proofErr w:type="spellEnd"/>
-      <w:r>
-        <w:rPr>
-          <w:rFonts w:ascii="Arial" w:hAnsi="Arial" w:cs="Arial"/>
-        </w:rPr>
-        <w:t>” needs a space to be “he who”</w:t>
+        <w:t xml:space="preserve">Verse 15: double quotes </w:t>
+      </w:r>
+      <w:r>
+        <w:rPr>
+          <w:rFonts w:ascii="Arial" w:hAnsi="Arial" w:cs="Arial"/>
+        </w:rPr>
+        <w:t xml:space="preserve">should be </w:t>
+      </w:r>
+      <w:r>
+        <w:rPr>
+          <w:rFonts w:ascii="Arial" w:hAnsi="Arial" w:cs="Arial"/>
+        </w:rPr>
+        <w:t xml:space="preserve">before capital Go, space </w:t>
+      </w:r>
+      <w:r>
+        <w:rPr>
+          <w:rFonts w:ascii="Arial" w:hAnsi="Arial" w:cs="Arial"/>
+        </w:rPr>
+        <w:t xml:space="preserve">should be </w:t>
+      </w:r>
+      <w:r>
+        <w:rPr>
+          <w:rFonts w:ascii="Arial" w:hAnsi="Arial" w:cs="Arial"/>
+        </w:rPr>
+        <w:t xml:space="preserve">after comma, </w:t>
+      </w:r>
+      <w:r>
+        <w:rPr>
+          <w:rFonts w:ascii="Arial" w:hAnsi="Arial" w:cs="Arial"/>
+        </w:rPr>
+        <w:t xml:space="preserve">should be </w:t>
+      </w:r>
+      <w:r>
+        <w:rPr>
+          <w:rFonts w:ascii="Arial" w:hAnsi="Arial" w:cs="Arial"/>
+        </w:rPr>
+        <w:t>period instead of question mark</w:t>
       </w:r>
     </w:p>
     <w:p>
@@ -8028,19 +8521,21 @@
         <w:rPr>
           <w:rFonts w:ascii="Arial" w:hAnsi="Arial" w:cs="Arial"/>
         </w:rPr>
-        <w:t xml:space="preserve">Verse 17: capital </w:t>
-      </w:r>
-      <w:r>
-        <w:rPr>
-          <w:rFonts w:ascii="Arial" w:hAnsi="Arial" w:cs="Arial"/>
-        </w:rPr>
-        <w:t xml:space="preserve">needed on </w:t>
-      </w:r>
-      <w:r>
-        <w:rPr>
-          <w:rFonts w:ascii="Arial" w:hAnsi="Arial" w:cs="Arial"/>
-        </w:rPr>
-        <w:t>They to begin last sentence</w:t>
+        <w:t>Verse 16: “</w:t>
+      </w:r>
+      <w:proofErr w:type="spellStart"/>
+      <w:r>
+        <w:rPr>
+          <w:rFonts w:ascii="Arial" w:hAnsi="Arial" w:cs="Arial"/>
+        </w:rPr>
+        <w:t>hewho</w:t>
+      </w:r>
+      <w:proofErr w:type="spellEnd"/>
+      <w:r>
+        <w:rPr>
+          <w:rFonts w:ascii="Arial" w:hAnsi="Arial" w:cs="Arial"/>
+        </w:rPr>
+        <w:t>” needs a space to be “he who”</w:t>
       </w:r>
     </w:p>
     <w:p>
@@ -8053,43 +8548,19 @@
         <w:rPr>
           <w:rFonts w:ascii="Arial" w:hAnsi="Arial" w:cs="Arial"/>
         </w:rPr>
-        <w:t>Verse 18: verse marker is missing</w:t>
-      </w:r>
-      <w:r>
-        <w:rPr>
-          <w:rFonts w:ascii="Arial" w:hAnsi="Arial" w:cs="Arial"/>
-        </w:rPr>
-        <w:t xml:space="preserve"> (starts at “They will pick up”)</w:t>
-      </w:r>
-      <w:r>
-        <w:rPr>
-          <w:rFonts w:ascii="Arial" w:hAnsi="Arial" w:cs="Arial"/>
-        </w:rPr>
-        <w:t xml:space="preserve">, in first sentence space should be after period instead of before it, </w:t>
-      </w:r>
-      <w:r>
-        <w:rPr>
-          <w:rFonts w:ascii="Arial" w:hAnsi="Arial" w:cs="Arial"/>
-        </w:rPr>
-        <w:t xml:space="preserve">“get” is repeated (end and beginning of line), </w:t>
-      </w:r>
-      <w:r>
-        <w:rPr>
-          <w:rFonts w:ascii="Arial" w:hAnsi="Arial" w:cs="Arial"/>
-        </w:rPr>
-        <w:t xml:space="preserve">and in second sentence a period </w:t>
-      </w:r>
-      <w:r>
-        <w:rPr>
-          <w:rFonts w:ascii="Arial" w:hAnsi="Arial" w:cs="Arial"/>
-        </w:rPr>
-        <w:t xml:space="preserve">should </w:t>
-      </w:r>
-      <w:r>
-        <w:rPr>
-          <w:rFonts w:ascii="Arial" w:hAnsi="Arial" w:cs="Arial"/>
-        </w:rPr>
-        <w:t>go before double quotes</w:t>
+        <w:t xml:space="preserve">Verse 17: capital </w:t>
+      </w:r>
+      <w:r>
+        <w:rPr>
+          <w:rFonts w:ascii="Arial" w:hAnsi="Arial" w:cs="Arial"/>
+        </w:rPr>
+        <w:t xml:space="preserve">needed on </w:t>
+      </w:r>
+      <w:r>
+        <w:rPr>
+          <w:rFonts w:ascii="Arial" w:hAnsi="Arial" w:cs="Arial"/>
+        </w:rPr>
+        <w:t>They to begin last sentence</w:t>
       </w:r>
     </w:p>
     <w:p>
@@ -8102,51 +8573,43 @@
         <w:rPr>
           <w:rFonts w:ascii="Arial" w:hAnsi="Arial" w:cs="Arial"/>
         </w:rPr>
-        <w:t xml:space="preserve">Verse 19: </w:t>
-      </w:r>
-      <w:r>
-        <w:rPr>
-          <w:rFonts w:ascii="Arial" w:hAnsi="Arial" w:cs="Arial"/>
-        </w:rPr>
-        <w:t xml:space="preserve">should be </w:t>
-      </w:r>
-      <w:r>
-        <w:rPr>
-          <w:rFonts w:ascii="Arial" w:hAnsi="Arial" w:cs="Arial"/>
-        </w:rPr>
-        <w:t xml:space="preserve">Jesus instead of </w:t>
-      </w:r>
-      <w:proofErr w:type="spellStart"/>
-      <w:r>
-        <w:rPr>
-          <w:rFonts w:ascii="Arial" w:hAnsi="Arial" w:cs="Arial"/>
-        </w:rPr>
-        <w:t>jeSus</w:t>
-      </w:r>
-      <w:proofErr w:type="spellEnd"/>
-      <w:r>
-        <w:rPr>
-          <w:rFonts w:ascii="Arial" w:hAnsi="Arial" w:cs="Arial"/>
-        </w:rPr>
-        <w:t>,</w:t>
-      </w:r>
-      <w:r>
-        <w:rPr>
-          <w:rFonts w:ascii="Arial" w:hAnsi="Arial" w:cs="Arial"/>
-        </w:rPr>
-        <w:t xml:space="preserve"> capital </w:t>
-      </w:r>
-      <w:r>
-        <w:rPr>
-          <w:rFonts w:ascii="Arial" w:hAnsi="Arial" w:cs="Arial"/>
-        </w:rPr>
-        <w:t xml:space="preserve">needed </w:t>
-      </w:r>
-      <w:r>
-        <w:rPr>
-          <w:rFonts w:ascii="Arial" w:hAnsi="Arial" w:cs="Arial"/>
-        </w:rPr>
-        <w:t>on God</w:t>
+        <w:t>Verse 18: verse marker is missing</w:t>
+      </w:r>
+      <w:r>
+        <w:rPr>
+          <w:rFonts w:ascii="Arial" w:hAnsi="Arial" w:cs="Arial"/>
+        </w:rPr>
+        <w:t xml:space="preserve"> (starts at “They will pick up”)</w:t>
+      </w:r>
+      <w:r>
+        <w:rPr>
+          <w:rFonts w:ascii="Arial" w:hAnsi="Arial" w:cs="Arial"/>
+        </w:rPr>
+        <w:t xml:space="preserve">, in first sentence space should be after period instead of before it, </w:t>
+      </w:r>
+      <w:r>
+        <w:rPr>
+          <w:rFonts w:ascii="Arial" w:hAnsi="Arial" w:cs="Arial"/>
+        </w:rPr>
+        <w:t xml:space="preserve">“get” is repeated (end and beginning of line), </w:t>
+      </w:r>
+      <w:r>
+        <w:rPr>
+          <w:rFonts w:ascii="Arial" w:hAnsi="Arial" w:cs="Arial"/>
+        </w:rPr>
+        <w:t xml:space="preserve">and in second sentence a period </w:t>
+      </w:r>
+      <w:r>
+        <w:rPr>
+          <w:rFonts w:ascii="Arial" w:hAnsi="Arial" w:cs="Arial"/>
+        </w:rPr>
+        <w:t xml:space="preserve">should </w:t>
+      </w:r>
+      <w:r>
+        <w:rPr>
+          <w:rFonts w:ascii="Arial" w:hAnsi="Arial" w:cs="Arial"/>
+        </w:rPr>
+        <w:t>go before double quotes</w:t>
       </w:r>
     </w:p>
     <w:p>
@@ -8159,19 +8622,39 @@
         <w:rPr>
           <w:rFonts w:ascii="Arial" w:hAnsi="Arial" w:cs="Arial"/>
         </w:rPr>
-        <w:t>Verse 20: verse marker is missing</w:t>
-      </w:r>
-      <w:r>
-        <w:rPr>
-          <w:rFonts w:ascii="Arial" w:hAnsi="Arial" w:cs="Arial"/>
-        </w:rPr>
-        <w:t xml:space="preserve"> (starts at “The disciples left”)</w:t>
-      </w:r>
-      <w:r>
-        <w:rPr>
-          <w:rFonts w:ascii="Arial" w:hAnsi="Arial" w:cs="Arial"/>
-        </w:rPr>
-        <w:t xml:space="preserve">, capital </w:t>
+        <w:t xml:space="preserve">Verse 19: </w:t>
+      </w:r>
+      <w:r>
+        <w:rPr>
+          <w:rFonts w:ascii="Arial" w:hAnsi="Arial" w:cs="Arial"/>
+        </w:rPr>
+        <w:t xml:space="preserve">should be </w:t>
+      </w:r>
+      <w:r>
+        <w:rPr>
+          <w:rFonts w:ascii="Arial" w:hAnsi="Arial" w:cs="Arial"/>
+        </w:rPr>
+        <w:t xml:space="preserve">Jesus instead of </w:t>
+      </w:r>
+      <w:proofErr w:type="spellStart"/>
+      <w:r>
+        <w:rPr>
+          <w:rFonts w:ascii="Arial" w:hAnsi="Arial" w:cs="Arial"/>
+        </w:rPr>
+        <w:t>jeSus</w:t>
+      </w:r>
+      <w:proofErr w:type="spellEnd"/>
+      <w:r>
+        <w:rPr>
+          <w:rFonts w:ascii="Arial" w:hAnsi="Arial" w:cs="Arial"/>
+        </w:rPr>
+        <w:t>,</w:t>
+      </w:r>
+      <w:r>
+        <w:rPr>
+          <w:rFonts w:ascii="Arial" w:hAnsi="Arial" w:cs="Arial"/>
+        </w:rPr>
+        <w:t xml:space="preserve"> capital </w:t>
       </w:r>
       <w:r>
         <w:rPr>
@@ -8183,19 +8666,7 @@
         <w:rPr>
           <w:rFonts w:ascii="Arial" w:hAnsi="Arial" w:cs="Arial"/>
         </w:rPr>
-        <w:t xml:space="preserve">on Lord, period </w:t>
-      </w:r>
-      <w:r>
-        <w:rPr>
-          <w:rFonts w:ascii="Arial" w:hAnsi="Arial" w:cs="Arial"/>
-        </w:rPr>
-        <w:t xml:space="preserve">should be </w:t>
-      </w:r>
-      <w:r>
-        <w:rPr>
-          <w:rFonts w:ascii="Arial" w:hAnsi="Arial" w:cs="Arial"/>
-        </w:rPr>
-        <w:t>at end of sentence</w:t>
+        <w:t>on God</w:t>
       </w:r>
     </w:p>
     <w:p>
@@ -8204,25 +8675,58 @@
           <w:rFonts w:ascii="Arial" w:hAnsi="Arial" w:cs="Arial"/>
         </w:rPr>
       </w:pPr>
+      <w:r>
+        <w:rPr>
+          <w:rFonts w:ascii="Arial" w:hAnsi="Arial" w:cs="Arial"/>
+        </w:rPr>
+        <w:t>Verse 20: verse marker is missing</w:t>
+      </w:r>
+      <w:r>
+        <w:rPr>
+          <w:rFonts w:ascii="Arial" w:hAnsi="Arial" w:cs="Arial"/>
+        </w:rPr>
+        <w:t xml:space="preserve"> (starts at “The disciples left”)</w:t>
+      </w:r>
+      <w:r>
+        <w:rPr>
+          <w:rFonts w:ascii="Arial" w:hAnsi="Arial" w:cs="Arial"/>
+        </w:rPr>
+        <w:t xml:space="preserve">, capital </w:t>
+      </w:r>
+      <w:r>
+        <w:rPr>
+          <w:rFonts w:ascii="Arial" w:hAnsi="Arial" w:cs="Arial"/>
+        </w:rPr>
+        <w:t xml:space="preserve">needed </w:t>
+      </w:r>
+      <w:r>
+        <w:rPr>
+          <w:rFonts w:ascii="Arial" w:hAnsi="Arial" w:cs="Arial"/>
+        </w:rPr>
+        <w:t xml:space="preserve">on Lord, period </w:t>
+      </w:r>
+      <w:r>
+        <w:rPr>
+          <w:rFonts w:ascii="Arial" w:hAnsi="Arial" w:cs="Arial"/>
+        </w:rPr>
+        <w:t xml:space="preserve">should be </w:t>
+      </w:r>
+      <w:r>
+        <w:rPr>
+          <w:rFonts w:ascii="Arial" w:hAnsi="Arial" w:cs="Arial"/>
+        </w:rPr>
+        <w:t>at end of sentence</w:t>
+      </w:r>
     </w:p>
     <w:p>
       <w:pPr>
         <w:rPr>
           <w:rFonts w:ascii="Arial" w:hAnsi="Arial" w:cs="Arial"/>
-          <w:b/>
-          <w:bCs/>
-          <w:sz w:val="24"/>
-          <w:szCs w:val="24"/>
         </w:rPr>
       </w:pPr>
     </w:p>
     <w:sectPr>
-      <w:headerReference w:type="even" r:id="rId8"/>
-      <w:headerReference w:type="default" r:id="rId9"/>
-      <w:footerReference w:type="even" r:id="rId10"/>
-      <w:footerReference w:type="default" r:id="rId11"/>
-      <w:headerReference w:type="first" r:id="rId12"/>
-      <w:footerReference w:type="first" r:id="rId13"/>
+      <w:footerReference w:type="default" r:id="rId8"/>
       <w:pgSz w:w="12240" w:h="15840"/>
       <w:pgMar w:top="1440" w:right="1440" w:bottom="1440" w:left="1440" w:header="720" w:footer="720" w:gutter="0"/>
       <w:cols w:space="720"/>
@@ -8263,30 +8767,20 @@
     <w:pPr>
       <w:pStyle w:val="Footer"/>
     </w:pPr>
-  </w:p>
-</w:ftr>
-</file>
-
-<file path=word/footer2.xml><?xml version="1.0" encoding="utf-8"?>
-<w:ftr xmlns:wpc="http://schemas.microsoft.com/office/word/2010/wordprocessingCanvas" xmlns:cx="http://schemas.microsoft.com/office/drawing/2014/chartex" xmlns:cx1="http://schemas.microsoft.com/office/drawing/2015/9/8/chartex" xmlns:cx2="http://schemas.microsoft.com/office/drawing/2015/10/21/chartex" xmlns:cx3="http://schemas.microsoft.com/office/drawing/2016/5/9/chartex" xmlns:cx4="http://schemas.microsoft.com/office/drawing/2016/5/10/chartex" xmlns:cx5="http://schemas.microsoft.com/office/drawing/2016/5/11/chartex" xmlns:cx6="http://schemas.microsoft.com/office/drawing/2016/5/12/chartex" xmlns:cx7="http://schemas.microsoft.com/office/drawing/2016/5/13/chartex" xmlns:cx8="http://schemas.microsoft.com/office/drawing/2016/5/14/chartex" xmlns:mc="http://schemas.openxmlformats.org/markup-compatibility/2006" xmlns:aink="http://schemas.microsoft.com/office/drawing/2016/ink" xmlns:am3d="http://schemas.microsoft.com/office/drawing/2017/model3d" xmlns:o="urn:schemas-microsoft-com:office:office" xmlns:oel="http://schemas.microsoft.com/office/2019/extlst" xmlns:r="http://schemas.openxmlformats.org/officeDocument/2006/relationships" xmlns:m="http://schemas.openxmlformats.org/officeDocument/2006/math" xmlns:v="urn:schemas-microsoft-com:vml" xmlns:wp14="http://schemas.microsoft.com/office/word/2010/wordprocessingDrawing" xmlns:wp="http://schemas.openxmlformats.org/drawingml/2006/wordprocessingDrawing" xmlns:w10="urn:schemas-microsoft-com:office:word" xmlns:w="http://schemas.openxmlformats.org/wordprocessingml/2006/main" xmlns:w14="http://schemas.microsoft.com/office/word/2010/wordml" xmlns:w15="http://schemas.microsoft.com/office/word/2012/wordml" xmlns:w16cex="http://schemas.microsoft.com/office/word/2018/wordml/cex" xmlns:w16cid="http://schemas.microsoft.com/office/word/2016/wordml/cid" xmlns:w16="http://schemas.microsoft.com/office/word/2018/wordml" xmlns:w16du="http://schemas.microsoft.com/office/word/2023/wordml/word16du" xmlns:w16sdtdh="http://schemas.microsoft.com/office/word/2020/wordml/sdtdatahash" xmlns:w16sdtfl="http://schemas.microsoft.com/office/word/2024/wordml/sdtformatlock" xmlns:w16se="http://schemas.microsoft.com/office/word/2015/wordml/symex" xmlns:wpg="http://schemas.microsoft.com/office/word/2010/wordprocessingGroup" xmlns:wpi="http://schemas.microsoft.com/office/word/2010/wordprocessingInk" xmlns:wne="http://schemas.microsoft.com/office/word/2006/wordml" xmlns:wps="http://schemas.microsoft.com/office/word/2010/wordprocessingShape" mc:Ignorable="w14 w15 w16se w16cid w16 w16cex w16sdtdh w16sdtfl w16du wp14">
-  <w:p>
-    <w:pPr>
-      <w:pStyle w:val="Footer"/>
-    </w:pPr>
     <w:r>
       <w:t>0</w:t>
     </w:r>
     <w:r>
-      <w:t>8</w:t>
+      <w:t>9</w:t>
     </w:r>
     <w:r>
       <w:t>/</w:t>
     </w:r>
     <w:r>
-      <w:t>2</w:t>
+      <w:t>1</w:t>
     </w:r>
     <w:r>
-      <w:t>9</w:t>
+      <w:t>5</w:t>
     </w:r>
     <w:r>
       <w:t>/202</w:t>
@@ -8298,16 +8792,6 @@
 </w:ftr>
 </file>
 
-<file path=word/footer3.xml><?xml version="1.0" encoding="utf-8"?>
-<w:ftr xmlns:wpc="http://schemas.microsoft.com/office/word/2010/wordprocessingCanvas" xmlns:cx="http://schemas.microsoft.com/office/drawing/2014/chartex" xmlns:cx1="http://schemas.microsoft.com/office/drawing/2015/9/8/chartex" xmlns:cx2="http://schemas.microsoft.com/office/drawing/2015/10/21/chartex" xmlns:cx3="http://schemas.microsoft.com/office/drawing/2016/5/9/chartex" xmlns:cx4="http://schemas.microsoft.com/office/drawing/2016/5/10/chartex" xmlns:cx5="http://schemas.microsoft.com/office/drawing/2016/5/11/chartex" xmlns:cx6="http://schemas.microsoft.com/office/drawing/2016/5/12/chartex" xmlns:cx7="http://schemas.microsoft.com/office/drawing/2016/5/13/chartex" xmlns:cx8="http://schemas.microsoft.com/office/drawing/2016/5/14/chartex" xmlns:mc="http://schemas.openxmlformats.org/markup-compatibility/2006" xmlns:aink="http://schemas.microsoft.com/office/drawing/2016/ink" xmlns:am3d="http://schemas.microsoft.com/office/drawing/2017/model3d" xmlns:o="urn:schemas-microsoft-com:office:office" xmlns:oel="http://schemas.microsoft.com/office/2019/extlst" xmlns:r="http://schemas.openxmlformats.org/officeDocument/2006/relationships" xmlns:m="http://schemas.openxmlformats.org/officeDocument/2006/math" xmlns:v="urn:schemas-microsoft-com:vml" xmlns:wp14="http://schemas.microsoft.com/office/word/2010/wordprocessingDrawing" xmlns:wp="http://schemas.openxmlformats.org/drawingml/2006/wordprocessingDrawing" xmlns:w10="urn:schemas-microsoft-com:office:word" xmlns:w="http://schemas.openxmlformats.org/wordprocessingml/2006/main" xmlns:w14="http://schemas.microsoft.com/office/word/2010/wordml" xmlns:w15="http://schemas.microsoft.com/office/word/2012/wordml" xmlns:w16cex="http://schemas.microsoft.com/office/word/2018/wordml/cex" xmlns:w16cid="http://schemas.microsoft.com/office/word/2016/wordml/cid" xmlns:w16="http://schemas.microsoft.com/office/word/2018/wordml" xmlns:w16du="http://schemas.microsoft.com/office/word/2023/wordml/word16du" xmlns:w16sdtdh="http://schemas.microsoft.com/office/word/2020/wordml/sdtdatahash" xmlns:w16sdtfl="http://schemas.microsoft.com/office/word/2024/wordml/sdtformatlock" xmlns:w16se="http://schemas.microsoft.com/office/word/2015/wordml/symex" xmlns:wpg="http://schemas.microsoft.com/office/word/2010/wordprocessingGroup" xmlns:wpi="http://schemas.microsoft.com/office/word/2010/wordprocessingInk" xmlns:wne="http://schemas.microsoft.com/office/word/2006/wordml" xmlns:wps="http://schemas.microsoft.com/office/word/2010/wordprocessingShape" mc:Ignorable="w14 w15 w16se w16cid w16 w16cex w16sdtdh w16sdtfl w16du wp14">
-  <w:p>
-    <w:pPr>
-      <w:pStyle w:val="Footer"/>
-    </w:pPr>
-  </w:p>
-</w:ftr>
-</file>
-
 <file path=word/footnotes.xml><?xml version="1.0" encoding="utf-8"?>
 <w:footnotes xmlns:wpc="http://schemas.microsoft.com/office/word/2010/wordprocessingCanvas" xmlns:cx="http://schemas.microsoft.com/office/drawing/2014/chartex" xmlns:cx1="http://schemas.microsoft.com/office/drawing/2015/9/8/chartex" xmlns:cx2="http://schemas.microsoft.com/office/drawing/2015/10/21/chartex" xmlns:cx3="http://schemas.microsoft.com/office/drawing/2016/5/9/chartex" xmlns:cx4="http://schemas.microsoft.com/office/drawing/2016/5/10/chartex" xmlns:cx5="http://schemas.microsoft.com/office/drawing/2016/5/11/chartex" xmlns:cx6="http://schemas.microsoft.com/office/drawing/2016/5/12/chartex" xmlns:cx7="http://schemas.microsoft.com/office/drawing/2016/5/13/chartex" xmlns:cx8="http://schemas.microsoft.com/office/drawing/2016/5/14/chartex" xmlns:mc="http://schemas.openxmlformats.org/markup-compatibility/2006" xmlns:aink="http://schemas.microsoft.com/office/drawing/2016/ink" xmlns:am3d="http://schemas.microsoft.com/office/drawing/2017/model3d" xmlns:o="urn:schemas-microsoft-com:office:office" xmlns:oel="http://schemas.microsoft.com/office/2019/extlst" xmlns:r="http://schemas.openxmlformats.org/officeDocument/2006/relationships" xmlns:m="http://schemas.openxmlformats.org/officeDocument/2006/math" xmlns:v="urn:schemas-microsoft-com:vml" xmlns:wp14="http://schemas.microsoft.com/office/word/2010/wordprocessingDrawing" xmlns:wp="http://schemas.openxmlformats.org/drawingml/2006/wordprocessingDrawing" xmlns:w10="urn:schemas-microsoft-com:office:word" xmlns:w="http://schemas.openxmlformats.org/wordprocessingml/2006/main" xmlns:w14="http://schemas.microsoft.com/office/word/2010/wordml" xmlns:w15="http://schemas.microsoft.com/office/word/2012/wordml" xmlns:w16cex="http://schemas.microsoft.com/office/word/2018/wordml/cex" xmlns:w16cid="http://schemas.microsoft.com/office/word/2016/wordml/cid" xmlns:w16="http://schemas.microsoft.com/office/word/2018/wordml" xmlns:w16du="http://schemas.microsoft.com/office/word/2023/wordml/word16du" xmlns:w16sdtdh="http://schemas.microsoft.com/office/word/2020/wordml/sdtdatahash" xmlns:w16sdtfl="http://schemas.microsoft.com/office/word/2024/wordml/sdtformatlock" xmlns:w16se="http://schemas.microsoft.com/office/word/2015/wordml/symex" xmlns:wpg="http://schemas.microsoft.com/office/word/2010/wordprocessingGroup" xmlns:wpi="http://schemas.microsoft.com/office/word/2010/wordprocessingInk" xmlns:wne="http://schemas.microsoft.com/office/word/2006/wordml" xmlns:wps="http://schemas.microsoft.com/office/word/2010/wordprocessingShape" mc:Ignorable="w14 w15 w16se w16cid w16 w16cex w16sdtdh w16sdtfl w16du wp14">
   <w:footnote w:type="separator" w:id="-1">
@@ -8331,36 +8815,6 @@
     </w:p>
   </w:footnote>
 </w:footnotes>
-</file>
-
-<file path=word/header1.xml><?xml version="1.0" encoding="utf-8"?>
-<w:hdr xmlns:wpc="http://schemas.microsoft.com/office/word/2010/wordprocessingCanvas" xmlns:cx="http://schemas.microsoft.com/office/drawing/2014/chartex" xmlns:cx1="http://schemas.microsoft.com/office/drawing/2015/9/8/chartex" xmlns:cx2="http://schemas.microsoft.com/office/drawing/2015/10/21/chartex" xmlns:cx3="http://schemas.microsoft.com/office/drawing/2016/5/9/chartex" xmlns:cx4="http://schemas.microsoft.com/office/drawing/2016/5/10/chartex" xmlns:cx5="http://schemas.microsoft.com/office/drawing/2016/5/11/chartex" xmlns:cx6="http://schemas.microsoft.com/office/drawing/2016/5/12/chartex" xmlns:cx7="http://schemas.microsoft.com/office/drawing/2016/5/13/chartex" xmlns:cx8="http://schemas.microsoft.com/office/drawing/2016/5/14/chartex" xmlns:mc="http://schemas.openxmlformats.org/markup-compatibility/2006" xmlns:aink="http://schemas.microsoft.com/office/drawing/2016/ink" xmlns:am3d="http://schemas.microsoft.com/office/drawing/2017/model3d" xmlns:o="urn:schemas-microsoft-com:office:office" xmlns:oel="http://schemas.microsoft.com/office/2019/extlst" xmlns:r="http://schemas.openxmlformats.org/officeDocument/2006/relationships" xmlns:m="http://schemas.openxmlformats.org/officeDocument/2006/math" xmlns:v="urn:schemas-microsoft-com:vml" xmlns:wp14="http://schemas.microsoft.com/office/word/2010/wordprocessingDrawing" xmlns:wp="http://schemas.openxmlformats.org/drawingml/2006/wordprocessingDrawing" xmlns:w10="urn:schemas-microsoft-com:office:word" xmlns:w="http://schemas.openxmlformats.org/wordprocessingml/2006/main" xmlns:w14="http://schemas.microsoft.com/office/word/2010/wordml" xmlns:w15="http://schemas.microsoft.com/office/word/2012/wordml" xmlns:w16cex="http://schemas.microsoft.com/office/word/2018/wordml/cex" xmlns:w16cid="http://schemas.microsoft.com/office/word/2016/wordml/cid" xmlns:w16="http://schemas.microsoft.com/office/word/2018/wordml" xmlns:w16du="http://schemas.microsoft.com/office/word/2023/wordml/word16du" xmlns:w16sdtdh="http://schemas.microsoft.com/office/word/2020/wordml/sdtdatahash" xmlns:w16sdtfl="http://schemas.microsoft.com/office/word/2024/wordml/sdtformatlock" xmlns:w16se="http://schemas.microsoft.com/office/word/2015/wordml/symex" xmlns:wpg="http://schemas.microsoft.com/office/word/2010/wordprocessingGroup" xmlns:wpi="http://schemas.microsoft.com/office/word/2010/wordprocessingInk" xmlns:wne="http://schemas.microsoft.com/office/word/2006/wordml" xmlns:wps="http://schemas.microsoft.com/office/word/2010/wordprocessingShape" mc:Ignorable="w14 w15 w16se w16cid w16 w16cex w16sdtdh w16sdtfl w16du wp14">
-  <w:p>
-    <w:pPr>
-      <w:pStyle w:val="Header"/>
-    </w:pPr>
-  </w:p>
-</w:hdr>
-</file>
-
-<file path=word/header2.xml><?xml version="1.0" encoding="utf-8"?>
-<w:hdr xmlns:wpc="http://schemas.microsoft.com/office/word/2010/wordprocessingCanvas" xmlns:cx="http://schemas.microsoft.com/office/drawing/2014/chartex" xmlns:cx1="http://schemas.microsoft.com/office/drawing/2015/9/8/chartex" xmlns:cx2="http://schemas.microsoft.com/office/drawing/2015/10/21/chartex" xmlns:cx3="http://schemas.microsoft.com/office/drawing/2016/5/9/chartex" xmlns:cx4="http://schemas.microsoft.com/office/drawing/2016/5/10/chartex" xmlns:cx5="http://schemas.microsoft.com/office/drawing/2016/5/11/chartex" xmlns:cx6="http://schemas.microsoft.com/office/drawing/2016/5/12/chartex" xmlns:cx7="http://schemas.microsoft.com/office/drawing/2016/5/13/chartex" xmlns:cx8="http://schemas.microsoft.com/office/drawing/2016/5/14/chartex" xmlns:mc="http://schemas.openxmlformats.org/markup-compatibility/2006" xmlns:aink="http://schemas.microsoft.com/office/drawing/2016/ink" xmlns:am3d="http://schemas.microsoft.com/office/drawing/2017/model3d" xmlns:o="urn:schemas-microsoft-com:office:office" xmlns:oel="http://schemas.microsoft.com/office/2019/extlst" xmlns:r="http://schemas.openxmlformats.org/officeDocument/2006/relationships" xmlns:m="http://schemas.openxmlformats.org/officeDocument/2006/math" xmlns:v="urn:schemas-microsoft-com:vml" xmlns:wp14="http://schemas.microsoft.com/office/word/2010/wordprocessingDrawing" xmlns:wp="http://schemas.openxmlformats.org/drawingml/2006/wordprocessingDrawing" xmlns:w10="urn:schemas-microsoft-com:office:word" xmlns:w="http://schemas.openxmlformats.org/wordprocessingml/2006/main" xmlns:w14="http://schemas.microsoft.com/office/word/2010/wordml" xmlns:w15="http://schemas.microsoft.com/office/word/2012/wordml" xmlns:w16cex="http://schemas.microsoft.com/office/word/2018/wordml/cex" xmlns:w16cid="http://schemas.microsoft.com/office/word/2016/wordml/cid" xmlns:w16="http://schemas.microsoft.com/office/word/2018/wordml" xmlns:w16du="http://schemas.microsoft.com/office/word/2023/wordml/word16du" xmlns:w16sdtdh="http://schemas.microsoft.com/office/word/2020/wordml/sdtdatahash" xmlns:w16sdtfl="http://schemas.microsoft.com/office/word/2024/wordml/sdtformatlock" xmlns:w16se="http://schemas.microsoft.com/office/word/2015/wordml/symex" xmlns:wpg="http://schemas.microsoft.com/office/word/2010/wordprocessingGroup" xmlns:wpi="http://schemas.microsoft.com/office/word/2010/wordprocessingInk" xmlns:wne="http://schemas.microsoft.com/office/word/2006/wordml" xmlns:wps="http://schemas.microsoft.com/office/word/2010/wordprocessingShape" mc:Ignorable="w14 w15 w16se w16cid w16 w16cex w16sdtdh w16sdtfl w16du wp14">
-  <w:p>
-    <w:pPr>
-      <w:pStyle w:val="Header"/>
-    </w:pPr>
-  </w:p>
-</w:hdr>
-</file>
-
-<file path=word/header3.xml><?xml version="1.0" encoding="utf-8"?>
-<w:hdr xmlns:wpc="http://schemas.microsoft.com/office/word/2010/wordprocessingCanvas" xmlns:cx="http://schemas.microsoft.com/office/drawing/2014/chartex" xmlns:cx1="http://schemas.microsoft.com/office/drawing/2015/9/8/chartex" xmlns:cx2="http://schemas.microsoft.com/office/drawing/2015/10/21/chartex" xmlns:cx3="http://schemas.microsoft.com/office/drawing/2016/5/9/chartex" xmlns:cx4="http://schemas.microsoft.com/office/drawing/2016/5/10/chartex" xmlns:cx5="http://schemas.microsoft.com/office/drawing/2016/5/11/chartex" xmlns:cx6="http://schemas.microsoft.com/office/drawing/2016/5/12/chartex" xmlns:cx7="http://schemas.microsoft.com/office/drawing/2016/5/13/chartex" xmlns:cx8="http://schemas.microsoft.com/office/drawing/2016/5/14/chartex" xmlns:mc="http://schemas.openxmlformats.org/markup-compatibility/2006" xmlns:aink="http://schemas.microsoft.com/office/drawing/2016/ink" xmlns:am3d="http://schemas.microsoft.com/office/drawing/2017/model3d" xmlns:o="urn:schemas-microsoft-com:office:office" xmlns:oel="http://schemas.microsoft.com/office/2019/extlst" xmlns:r="http://schemas.openxmlformats.org/officeDocument/2006/relationships" xmlns:m="http://schemas.openxmlformats.org/officeDocument/2006/math" xmlns:v="urn:schemas-microsoft-com:vml" xmlns:wp14="http://schemas.microsoft.com/office/word/2010/wordprocessingDrawing" xmlns:wp="http://schemas.openxmlformats.org/drawingml/2006/wordprocessingDrawing" xmlns:w10="urn:schemas-microsoft-com:office:word" xmlns:w="http://schemas.openxmlformats.org/wordprocessingml/2006/main" xmlns:w14="http://schemas.microsoft.com/office/word/2010/wordml" xmlns:w15="http://schemas.microsoft.com/office/word/2012/wordml" xmlns:w16cex="http://schemas.microsoft.com/office/word/2018/wordml/cex" xmlns:w16cid="http://schemas.microsoft.com/office/word/2016/wordml/cid" xmlns:w16="http://schemas.microsoft.com/office/word/2018/wordml" xmlns:w16du="http://schemas.microsoft.com/office/word/2023/wordml/word16du" xmlns:w16sdtdh="http://schemas.microsoft.com/office/word/2020/wordml/sdtdatahash" xmlns:w16sdtfl="http://schemas.microsoft.com/office/word/2024/wordml/sdtformatlock" xmlns:w16se="http://schemas.microsoft.com/office/word/2015/wordml/symex" xmlns:wpg="http://schemas.microsoft.com/office/word/2010/wordprocessingGroup" xmlns:wpi="http://schemas.microsoft.com/office/word/2010/wordprocessingInk" xmlns:wne="http://schemas.microsoft.com/office/word/2006/wordml" xmlns:wps="http://schemas.microsoft.com/office/word/2010/wordprocessingShape" mc:Ignorable="w14 w15 w16se w16cid w16 w16cex w16sdtdh w16sdtfl w16du wp14">
-  <w:p>
-    <w:pPr>
-      <w:pStyle w:val="Header"/>
-    </w:pPr>
-  </w:p>
-</w:hdr>
 </file>
 
 <file path=word/numbering.xml><?xml version="1.0" encoding="utf-8"?>
@@ -10587,238 +11041,10 @@
 <b:Sources xmlns:b="http://schemas.openxmlformats.org/officeDocument/2006/bibliography" xmlns="http://schemas.openxmlformats.org/officeDocument/2006/bibliography" SelectedStyle="/APASixthEditionOfficeOnline.xsl" StyleName="APA" Version="6"/>
 </file>
 
-<file path=customXml/item2.xml><?xml version="1.0" encoding="utf-8"?>
-<ct:contentTypeSchema xmlns:ct="http://schemas.microsoft.com/office/2006/metadata/contentType" xmlns:ma="http://schemas.microsoft.com/office/2006/metadata/properties/metaAttributes" ct:_="" ma:_="" ma:contentTypeName="Document" ma:contentTypeID="0x0101002F017C5ECD5AE84588140775F5D9B6FC" ma:contentTypeVersion="10" ma:contentTypeDescription="Create a new document." ma:contentTypeScope="" ma:versionID="3fff9ed69b78a1d1c48e3f96068d2b17">
-  <xsd:schema xmlns:xsd="http://www.w3.org/2001/XMLSchema" xmlns:xs="http://www.w3.org/2001/XMLSchema" xmlns:p="http://schemas.microsoft.com/office/2006/metadata/properties" xmlns:ns2="fee82e44-1fa4-4144-8309-00fed2bf4198" xmlns:ns3="1a61c928-f5f6-4989-bd5d-cb8872a1b06d" targetNamespace="http://schemas.microsoft.com/office/2006/metadata/properties" ma:root="true" ma:fieldsID="7b2c40b849e0c1cff02f16dd8f1be10b" ns2:_="" ns3:_="">
-    <xsd:import namespace="fee82e44-1fa4-4144-8309-00fed2bf4198"/>
-    <xsd:import namespace="1a61c928-f5f6-4989-bd5d-cb8872a1b06d"/>
-    <xsd:element name="properties">
-      <xsd:complexType>
-        <xsd:sequence>
-          <xsd:element name="documentManagement">
-            <xsd:complexType>
-              <xsd:all>
-                <xsd:element ref="ns2:MediaServiceMetadata" minOccurs="0"/>
-                <xsd:element ref="ns2:MediaServiceFastMetadata" minOccurs="0"/>
-                <xsd:element ref="ns3:SharedWithUsers" minOccurs="0"/>
-                <xsd:element ref="ns3:SharedWithDetails" minOccurs="0"/>
-                <xsd:element ref="ns2:MediaServiceDateTaken" minOccurs="0"/>
-                <xsd:element ref="ns2:MediaLengthInSeconds" minOccurs="0"/>
-                <xsd:element ref="ns2:MediaServiceObjectDetectorVersions" minOccurs="0"/>
-                <xsd:element ref="ns2:MediaServiceGenerationTime" minOccurs="0"/>
-                <xsd:element ref="ns2:MediaServiceEventHashCode" minOccurs="0"/>
-                <xsd:element ref="ns2:MediaServiceSearchProperties" minOccurs="0"/>
-              </xsd:all>
-            </xsd:complexType>
-          </xsd:element>
-        </xsd:sequence>
-      </xsd:complexType>
-    </xsd:element>
-  </xsd:schema>
-  <xsd:schema xmlns:xsd="http://www.w3.org/2001/XMLSchema" xmlns:xs="http://www.w3.org/2001/XMLSchema" xmlns:dms="http://schemas.microsoft.com/office/2006/documentManagement/types" xmlns:pc="http://schemas.microsoft.com/office/infopath/2007/PartnerControls" targetNamespace="fee82e44-1fa4-4144-8309-00fed2bf4198" elementFormDefault="qualified">
-    <xsd:import namespace="http://schemas.microsoft.com/office/2006/documentManagement/types"/>
-    <xsd:import namespace="http://schemas.microsoft.com/office/infopath/2007/PartnerControls"/>
-    <xsd:element name="MediaServiceMetadata" ma:index="8" nillable="true" ma:displayName="MediaServiceMetadata" ma:hidden="true" ma:internalName="MediaServiceMetadata" ma:readOnly="true">
-      <xsd:simpleType>
-        <xsd:restriction base="dms:Note"/>
-      </xsd:simpleType>
-    </xsd:element>
-    <xsd:element name="MediaServiceFastMetadata" ma:index="9" nillable="true" ma:displayName="MediaServiceFastMetadata" ma:hidden="true" ma:internalName="MediaServiceFastMetadata" ma:readOnly="true">
-      <xsd:simpleType>
-        <xsd:restriction base="dms:Note"/>
-      </xsd:simpleType>
-    </xsd:element>
-    <xsd:element name="MediaServiceDateTaken" ma:index="12" nillable="true" ma:displayName="MediaServiceDateTaken" ma:hidden="true" ma:indexed="true" ma:internalName="MediaServiceDateTaken" ma:readOnly="true">
-      <xsd:simpleType>
-        <xsd:restriction base="dms:Text"/>
-      </xsd:simpleType>
-    </xsd:element>
-    <xsd:element name="MediaLengthInSeconds" ma:index="13" nillable="true" ma:displayName="MediaLengthInSeconds" ma:hidden="true" ma:internalName="MediaLengthInSeconds" ma:readOnly="true">
-      <xsd:simpleType>
-        <xsd:restriction base="dms:Unknown"/>
-      </xsd:simpleType>
-    </xsd:element>
-    <xsd:element name="MediaServiceObjectDetectorVersions" ma:index="14" nillable="true" ma:displayName="MediaServiceObjectDetectorVersions" ma:hidden="true" ma:indexed="true" ma:internalName="MediaServiceObjectDetectorVersions" ma:readOnly="true">
-      <xsd:simpleType>
-        <xsd:restriction base="dms:Text"/>
-      </xsd:simpleType>
-    </xsd:element>
-    <xsd:element name="MediaServiceGenerationTime" ma:index="15" nillable="true" ma:displayName="MediaServiceGenerationTime" ma:hidden="true" ma:internalName="MediaServiceGenerationTime" ma:readOnly="true">
-      <xsd:simpleType>
-        <xsd:restriction base="dms:Text"/>
-      </xsd:simpleType>
-    </xsd:element>
-    <xsd:element name="MediaServiceEventHashCode" ma:index="16" nillable="true" ma:displayName="MediaServiceEventHashCode" ma:hidden="true" ma:internalName="MediaServiceEventHashCode" ma:readOnly="true">
-      <xsd:simpleType>
-        <xsd:restriction base="dms:Text"/>
-      </xsd:simpleType>
-    </xsd:element>
-    <xsd:element name="MediaServiceSearchProperties" ma:index="17" nillable="true" ma:displayName="MediaServiceSearchProperties" ma:hidden="true" ma:internalName="MediaServiceSearchProperties" ma:readOnly="true">
-      <xsd:simpleType>
-        <xsd:restriction base="dms:Note"/>
-      </xsd:simpleType>
-    </xsd:element>
-  </xsd:schema>
-  <xsd:schema xmlns:xsd="http://www.w3.org/2001/XMLSchema" xmlns:xs="http://www.w3.org/2001/XMLSchema" xmlns:dms="http://schemas.microsoft.com/office/2006/documentManagement/types" xmlns:pc="http://schemas.microsoft.com/office/infopath/2007/PartnerControls" targetNamespace="1a61c928-f5f6-4989-bd5d-cb8872a1b06d" elementFormDefault="qualified">
-    <xsd:import namespace="http://schemas.microsoft.com/office/2006/documentManagement/types"/>
-    <xsd:import namespace="http://schemas.microsoft.com/office/infopath/2007/PartnerControls"/>
-    <xsd:element name="SharedWithUsers" ma:index="10" nillable="true" ma:displayName="Shared With" ma:internalName="SharedWithUsers" ma:readOnly="true">
-      <xsd:complexType>
-        <xsd:complexContent>
-          <xsd:extension base="dms:UserMulti">
-            <xsd:sequence>
-              <xsd:element name="UserInfo" minOccurs="0" maxOccurs="unbounded">
-                <xsd:complexType>
-                  <xsd:sequence>
-                    <xsd:element name="DisplayName" type="xsd:string" minOccurs="0"/>
-                    <xsd:element name="AccountId" type="dms:UserId" minOccurs="0" nillable="true"/>
-                    <xsd:element name="AccountType" type="xsd:string" minOccurs="0"/>
-                  </xsd:sequence>
-                </xsd:complexType>
-              </xsd:element>
-            </xsd:sequence>
-          </xsd:extension>
-        </xsd:complexContent>
-      </xsd:complexType>
-    </xsd:element>
-    <xsd:element name="SharedWithDetails" ma:index="11" nillable="true" ma:displayName="Shared With Details" ma:internalName="SharedWithDetails" ma:readOnly="true">
-      <xsd:simpleType>
-        <xsd:restriction base="dms:Note">
-          <xsd:maxLength value="255"/>
-        </xsd:restriction>
-      </xsd:simpleType>
-    </xsd:element>
-  </xsd:schema>
-  <xsd:schema xmlns="http://schemas.openxmlformats.org/package/2006/metadata/core-properties" xmlns:xsd="http://www.w3.org/2001/XMLSchema" xmlns:xsi="http://www.w3.org/2001/XMLSchema-instance" xmlns:dc="http://purl.org/dc/elements/1.1/" xmlns:dcterms="http://purl.org/dc/terms/" xmlns:odoc="http://schemas.microsoft.com/internal/obd" targetNamespace="http://schemas.openxmlformats.org/package/2006/metadata/core-properties" elementFormDefault="qualified" attributeFormDefault="unqualified" blockDefault="#all">
-    <xsd:import namespace="http://purl.org/dc/elements/1.1/" schemaLocation="http://dublincore.org/schemas/xmls/qdc/2003/04/02/dc.xsd"/>
-    <xsd:import namespace="http://purl.org/dc/terms/" schemaLocation="http://dublincore.org/schemas/xmls/qdc/2003/04/02/dcterms.xsd"/>
-    <xsd:element name="coreProperties" type="CT_coreProperties"/>
-    <xsd:complexType name="CT_coreProperties">
-      <xsd:all>
-        <xsd:element ref="dc:creator" minOccurs="0" maxOccurs="1"/>
-        <xsd:element ref="dcterms:created" minOccurs="0" maxOccurs="1"/>
-        <xsd:element ref="dc:identifier" minOccurs="0" maxOccurs="1"/>
-        <xsd:element name="contentType" minOccurs="0" maxOccurs="1" type="xsd:string" ma:index="0" ma:displayName="Content Type"/>
-        <xsd:element ref="dc:title" minOccurs="0" maxOccurs="1" ma:index="4" ma:displayName="Title"/>
-        <xsd:element ref="dc:subject" minOccurs="0" maxOccurs="1"/>
-        <xsd:element ref="dc:description" minOccurs="0" maxOccurs="1"/>
-        <xsd:element name="keywords" minOccurs="0" maxOccurs="1" type="xsd:string"/>
-        <xsd:element ref="dc:language" minOccurs="0" maxOccurs="1"/>
-        <xsd:element name="category" minOccurs="0" maxOccurs="1" type="xsd:string"/>
-        <xsd:element name="version" minOccurs="0" maxOccurs="1" type="xsd:string"/>
-        <xsd:element name="revision" minOccurs="0" maxOccurs="1" type="xsd:string">
-          <xsd:annotation>
-            <xsd:documentation>
-                        This value indicates the number of saves or revisions. The application is responsible for updating this value after each revision.
-                    </xsd:documentation>
-          </xsd:annotation>
-        </xsd:element>
-        <xsd:element name="lastModifiedBy" minOccurs="0" maxOccurs="1" type="xsd:string"/>
-        <xsd:element ref="dcterms:modified" minOccurs="0" maxOccurs="1"/>
-        <xsd:element name="contentStatus" minOccurs="0" maxOccurs="1" type="xsd:string"/>
-      </xsd:all>
-    </xsd:complexType>
-  </xsd:schema>
-  <xs:schema xmlns:pc="http://schemas.microsoft.com/office/infopath/2007/PartnerControls" xmlns:xs="http://www.w3.org/2001/XMLSchema" targetNamespace="http://schemas.microsoft.com/office/infopath/2007/PartnerControls" elementFormDefault="qualified" attributeFormDefault="unqualified">
-    <xs:element name="Person">
-      <xs:complexType>
-        <xs:sequence>
-          <xs:element ref="pc:DisplayName" minOccurs="0"/>
-          <xs:element ref="pc:AccountId" minOccurs="0"/>
-          <xs:element ref="pc:AccountType" minOccurs="0"/>
-        </xs:sequence>
-      </xs:complexType>
-    </xs:element>
-    <xs:element name="DisplayName" type="xs:string"/>
-    <xs:element name="AccountId" type="xs:string"/>
-    <xs:element name="AccountType" type="xs:string"/>
-    <xs:element name="BDCAssociatedEntity">
-      <xs:complexType>
-        <xs:sequence>
-          <xs:element ref="pc:BDCEntity" minOccurs="0" maxOccurs="unbounded"/>
-        </xs:sequence>
-        <xs:attribute ref="pc:EntityNamespace"/>
-        <xs:attribute ref="pc:EntityName"/>
-        <xs:attribute ref="pc:SystemInstanceName"/>
-        <xs:attribute ref="pc:AssociationName"/>
-      </xs:complexType>
-    </xs:element>
-    <xs:attribute name="EntityNamespace" type="xs:string"/>
-    <xs:attribute name="EntityName" type="xs:string"/>
-    <xs:attribute name="SystemInstanceName" type="xs:string"/>
-    <xs:attribute name="AssociationName" type="xs:string"/>
-    <xs:element name="BDCEntity">
-      <xs:complexType>
-        <xs:sequence>
-          <xs:element ref="pc:EntityDisplayName" minOccurs="0"/>
-          <xs:element ref="pc:EntityInstanceReference" minOccurs="0"/>
-          <xs:element ref="pc:EntityId1" minOccurs="0"/>
-          <xs:element ref="pc:EntityId2" minOccurs="0"/>
-          <xs:element ref="pc:EntityId3" minOccurs="0"/>
-          <xs:element ref="pc:EntityId4" minOccurs="0"/>
-          <xs:element ref="pc:EntityId5" minOccurs="0"/>
-        </xs:sequence>
-      </xs:complexType>
-    </xs:element>
-    <xs:element name="EntityDisplayName" type="xs:string"/>
-    <xs:element name="EntityInstanceReference" type="xs:string"/>
-    <xs:element name="EntityId1" type="xs:string"/>
-    <xs:element name="EntityId2" type="xs:string"/>
-    <xs:element name="EntityId3" type="xs:string"/>
-    <xs:element name="EntityId4" type="xs:string"/>
-    <xs:element name="EntityId5" type="xs:string"/>
-    <xs:element name="Terms">
-      <xs:complexType>
-        <xs:sequence>
-          <xs:element ref="pc:TermInfo" minOccurs="0" maxOccurs="unbounded"/>
-        </xs:sequence>
-      </xs:complexType>
-    </xs:element>
-    <xs:element name="TermInfo">
-      <xs:complexType>
-        <xs:sequence>
-          <xs:element ref="pc:TermName" minOccurs="0"/>
-          <xs:element ref="pc:TermId" minOccurs="0"/>
-        </xs:sequence>
-      </xs:complexType>
-    </xs:element>
-    <xs:element name="TermName" type="xs:string"/>
-    <xs:element name="TermId" type="xs:string"/>
-  </xs:schema>
-</ct:contentTypeSchema>
-</file>
-
-<file path=customXml/item3.xml><?xml version="1.0" encoding="utf-8"?>
-<?mso-contentType ?>
-<FormTemplates xmlns="http://schemas.microsoft.com/sharepoint/v3/contenttype/forms">
-  <Display>DocumentLibraryForm</Display>
-  <Edit>DocumentLibraryForm</Edit>
-  <New>DocumentLibraryForm</New>
-</FormTemplates>
-</file>
-
-<file path=customXml/item4.xml><?xml version="1.0" encoding="utf-8"?>
-<p:properties xmlns:p="http://schemas.microsoft.com/office/2006/metadata/properties" xmlns:xsi="http://www.w3.org/2001/XMLSchema-instance" xmlns:pc="http://schemas.microsoft.com/office/infopath/2007/PartnerControls">
-  <documentManagement/>
-</p:properties>
-</file>
-
 <file path=customXml/itemProps1.xml><?xml version="1.0" encoding="utf-8"?>
 <ds:datastoreItem xmlns:ds="http://schemas.openxmlformats.org/officeDocument/2006/customXml" ds:itemID="{D31A3539-276E-A646-B5E8-B86A4677F55D}">
   <ds:schemaRefs>
     <ds:schemaRef ds:uri="http://schemas.openxmlformats.org/officeDocument/2006/bibliography"/>
   </ds:schemaRefs>
 </ds:datastoreItem>
-</file>
-
-<file path=customXml/itemProps2.xml><?xml version="1.0" encoding="utf-8"?>
-<ds:datastoreItem xmlns:ds="http://schemas.openxmlformats.org/officeDocument/2006/customXml" ds:itemID="{29229088-208F-4CBD-8E74-E44A7176ED5B}"/>
-</file>
-
-<file path=customXml/itemProps3.xml><?xml version="1.0" encoding="utf-8"?>
-<ds:datastoreItem xmlns:ds="http://schemas.openxmlformats.org/officeDocument/2006/customXml" ds:itemID="{A945649A-9371-4012-9E80-FA7A1942F139}"/>
-</file>
-
-<file path=customXml/itemProps4.xml><?xml version="1.0" encoding="utf-8"?>
-<ds:datastoreItem xmlns:ds="http://schemas.openxmlformats.org/officeDocument/2006/customXml" ds:itemID="{591B6B89-7594-4089-97B8-88EB72FB5779}"/>
 </file>
</xml_diff>